<commit_message>
hw2 - q2 done
</commit_message>
<xml_diff>
--- a/hw_2/hw_2_alex.docx
+++ b/hw_2/hw_2_alex.docx
@@ -27,7 +27,15 @@
     <w:p>
       <w:r>
         <w:tab/>
-        <w:t xml:space="preserve">The calculation of the throughput is similar to the exercise in the Tutorial lecture, where </w:t>
+        <w:t xml:space="preserve">The calculation of the throughput is </w:t>
+      </w:r>
+      <w:proofErr w:type="gramStart"/>
+      <w:r>
+        <w:t>similar to</w:t>
+      </w:r>
+      <w:proofErr w:type="gramEnd"/>
+      <w:r>
+        <w:t xml:space="preserve"> the exercise in the Tutorial lecture, where </w:t>
       </w:r>
       <w:r>
         <w:rPr>
@@ -1058,13 +1066,7 @@
                 <w:rPr>
                   <w:rFonts w:ascii="Cambria Math" w:hAnsi="Cambria Math"/>
                 </w:rPr>
-                <m:t>1</m:t>
-              </m:r>
-              <m:r>
-                <w:rPr>
-                  <w:rFonts w:ascii="Cambria Math" w:hAnsi="Cambria Math"/>
-                </w:rPr>
-                <m:t>+β</m:t>
+                <m:t>1+β</m:t>
               </m:r>
             </m:den>
           </m:f>
@@ -1095,7 +1097,21 @@
         <w:rPr>
           <w:rFonts w:eastAsiaTheme="minorEastAsia"/>
         </w:rPr>
-        <w:t xml:space="preserve"> for which the equations holds:</w:t>
+        <w:t xml:space="preserve"> for which the equations </w:t>
+      </w:r>
+      <w:proofErr w:type="gramStart"/>
+      <w:r>
+        <w:rPr>
+          <w:rFonts w:eastAsiaTheme="minorEastAsia"/>
+        </w:rPr>
+        <w:t>holds</w:t>
+      </w:r>
+      <w:proofErr w:type="gramEnd"/>
+      <w:r>
+        <w:rPr>
+          <w:rFonts w:eastAsiaTheme="minorEastAsia"/>
+        </w:rPr>
+        <w:t>:</w:t>
       </w:r>
     </w:p>
     <w:p>
@@ -1250,13 +1266,7 @@
                 <w:rPr>
                   <w:rFonts w:ascii="Cambria Math" w:hAnsi="Cambria Math"/>
                 </w:rPr>
-                <m:t>1</m:t>
-              </m:r>
-              <m:r>
-                <w:rPr>
-                  <w:rFonts w:ascii="Cambria Math" w:hAnsi="Cambria Math"/>
-                </w:rPr>
-                <m:t>+β</m:t>
+                <m:t>1+β</m:t>
               </m:r>
             </m:den>
           </m:f>
@@ -1423,7 +1433,21 @@
         <w:rPr>
           <w:rFonts w:eastAsiaTheme="minorEastAsia"/>
         </w:rPr>
-        <w:t>Where this values is positive, meaning using the original protocol is beneficial.</w:t>
+        <w:t xml:space="preserve">Where </w:t>
+      </w:r>
+      <w:proofErr w:type="gramStart"/>
+      <w:r>
+        <w:rPr>
+          <w:rFonts w:eastAsiaTheme="minorEastAsia"/>
+        </w:rPr>
+        <w:t>this values</w:t>
+      </w:r>
+      <w:proofErr w:type="gramEnd"/>
+      <w:r>
+        <w:rPr>
+          <w:rFonts w:eastAsiaTheme="minorEastAsia"/>
+        </w:rPr>
+        <w:t xml:space="preserve"> is positive, meaning using the original protocol is beneficial.</w:t>
       </w:r>
       <w:r>
         <w:rPr>
@@ -1616,6 +1640,7 @@
           </m:sub>
         </m:sSub>
       </m:oMath>
+      <w:proofErr w:type="gramStart"/>
       <w:r>
         <w:rPr>
           <w:rFonts w:eastAsiaTheme="minorEastAsia"/>
@@ -1626,7 +1651,14 @@
         <w:rPr>
           <w:rFonts w:eastAsiaTheme="minorEastAsia"/>
         </w:rPr>
-        <w:t xml:space="preserve">  (and purple if other)</w:t>
+        <w:t xml:space="preserve">  (</w:t>
+      </w:r>
+      <w:proofErr w:type="gramEnd"/>
+      <w:r>
+        <w:rPr>
+          <w:rFonts w:eastAsiaTheme="minorEastAsia"/>
+        </w:rPr>
+        <w:t>and purple if other)</w:t>
       </w:r>
     </w:p>
     <w:p>
@@ -2100,8 +2132,13 @@
     </w:p>
     <w:p/>
     <w:p>
-      <w:r>
-        <w:t>All of those conclusions are also intuitive.</w:t>
+      <w:proofErr w:type="gramStart"/>
+      <w:r>
+        <w:t>All of</w:t>
+      </w:r>
+      <w:proofErr w:type="gramEnd"/>
+      <w:r>
+        <w:t xml:space="preserve"> those conclusions are also intuitive.</w:t>
       </w:r>
     </w:p>
     <w:p>
@@ -3382,7 +3419,7 @@
     <w:p>
       <w:pPr>
         <w:rPr>
-          <w:rFonts w:eastAsiaTheme="minorEastAsia" w:hint="cs"/>
+          <w:rFonts w:eastAsiaTheme="minorEastAsia"/>
           <w:rtl/>
         </w:rPr>
       </w:pPr>
@@ -3594,13 +3631,7 @@
             <w:rPr>
               <w:rFonts w:ascii="Cambria Math" w:hAnsi="Cambria Math"/>
             </w:rPr>
-            <m:t>original</m:t>
-          </m:r>
-          <m:r>
-            <w:rPr>
-              <w:rFonts w:ascii="Cambria Math" w:hAnsi="Cambria Math"/>
-            </w:rPr>
-            <m:t>-</m:t>
+            <m:t>original-</m:t>
           </m:r>
           <m:sSub>
             <m:sSubPr>
@@ -4230,14 +4261,3916 @@
       </w:r>
     </w:p>
     <w:p>
-      <w:pPr>
-        <w:rPr>
-          <w:rtl/>
-        </w:rPr>
-      </w:pPr>
       <w:r>
         <w:t>Which are intuitive conclusions.</w:t>
       </w:r>
+    </w:p>
+    <w:p/>
+    <w:p/>
+    <w:p/>
+    <w:p/>
+    <w:p/>
+    <w:p/>
+    <w:p>
+      <w:pPr>
+        <w:pStyle w:val="Heading2"/>
+      </w:pPr>
+      <w:r>
+        <w:lastRenderedPageBreak/>
+        <w:t>Question 2.</w:t>
+      </w:r>
+    </w:p>
+    <w:p/>
+    <w:p>
+      <w:pPr>
+        <w:pStyle w:val="Heading3"/>
+        <w:numPr>
+          <w:ilvl w:val="0"/>
+          <w:numId w:val="9"/>
+        </w:numPr>
+      </w:pPr>
+      <w:r>
+        <w:t xml:space="preserve"> </w:t>
+      </w:r>
+    </w:p>
+    <w:p>
+      <w:pPr>
+        <w:rPr>
+          <w:rFonts w:eastAsiaTheme="minorEastAsia"/>
+        </w:rPr>
+      </w:pPr>
+      <w:r>
+        <w:t xml:space="preserve">First, calculating </w:t>
+      </w:r>
+      <m:oMath>
+        <m:sSub>
+          <m:sSubPr>
+            <m:ctrlPr>
+              <w:rPr>
+                <w:rFonts w:ascii="Cambria Math" w:hAnsi="Cambria Math"/>
+                <w:i/>
+              </w:rPr>
+            </m:ctrlPr>
+          </m:sSubPr>
+          <m:e>
+            <m:r>
+              <w:rPr>
+                <w:rFonts w:ascii="Cambria Math" w:hAnsi="Cambria Math"/>
+              </w:rPr>
+              <m:t>T</m:t>
+            </m:r>
+          </m:e>
+          <m:sub>
+            <m:r>
+              <w:rPr>
+                <w:rFonts w:ascii="Cambria Math" w:hAnsi="Cambria Math"/>
+              </w:rPr>
+              <m:t>i</m:t>
+            </m:r>
+          </m:sub>
+        </m:sSub>
+        <m:r>
+          <w:rPr>
+            <w:rFonts w:ascii="Cambria Math" w:hAnsi="Cambria Math"/>
+          </w:rPr>
+          <m:t xml:space="preserve">, </m:t>
+        </m:r>
+        <m:sSub>
+          <m:sSubPr>
+            <m:ctrlPr>
+              <w:rPr>
+                <w:rFonts w:ascii="Cambria Math" w:hAnsi="Cambria Math"/>
+                <w:i/>
+              </w:rPr>
+            </m:ctrlPr>
+          </m:sSubPr>
+          <m:e>
+            <m:r>
+              <w:rPr>
+                <w:rFonts w:ascii="Cambria Math" w:hAnsi="Cambria Math"/>
+              </w:rPr>
+              <m:t>T</m:t>
+            </m:r>
+          </m:e>
+          <m:sub>
+            <m:r>
+              <w:rPr>
+                <w:rFonts w:ascii="Cambria Math" w:hAnsi="Cambria Math"/>
+              </w:rPr>
+              <m:t>ack</m:t>
+            </m:r>
+          </m:sub>
+        </m:sSub>
+        <m:r>
+          <w:rPr>
+            <w:rFonts w:ascii="Cambria Math" w:hAnsi="Cambria Math"/>
+          </w:rPr>
+          <m:t xml:space="preserve">, </m:t>
+        </m:r>
+        <m:sSub>
+          <m:sSubPr>
+            <m:ctrlPr>
+              <w:rPr>
+                <w:rFonts w:ascii="Cambria Math" w:hAnsi="Cambria Math"/>
+                <w:i/>
+              </w:rPr>
+            </m:ctrlPr>
+          </m:sSubPr>
+          <m:e>
+            <m:r>
+              <w:rPr>
+                <w:rFonts w:ascii="Cambria Math" w:hAnsi="Cambria Math"/>
+              </w:rPr>
+              <m:t>T</m:t>
+            </m:r>
+          </m:e>
+          <m:sub>
+            <m:r>
+              <w:rPr>
+                <w:rFonts w:ascii="Cambria Math" w:hAnsi="Cambria Math"/>
+              </w:rPr>
+              <m:t>p</m:t>
+            </m:r>
+          </m:sub>
+        </m:sSub>
+      </m:oMath>
+      <w:r>
+        <w:rPr>
+          <w:rFonts w:eastAsiaTheme="minorEastAsia"/>
+        </w:rPr>
+        <w:t>:</w:t>
+      </w:r>
+    </w:p>
+    <w:p>
+      <w:pPr>
+        <w:rPr>
+          <w:rFonts w:eastAsiaTheme="minorEastAsia"/>
+        </w:rPr>
+      </w:pPr>
+      <m:oMathPara>
+        <m:oMath>
+          <m:sSub>
+            <m:sSubPr>
+              <m:ctrlPr>
+                <w:rPr>
+                  <w:rFonts w:ascii="Cambria Math" w:eastAsiaTheme="minorEastAsia" w:hAnsi="Cambria Math"/>
+                  <w:i/>
+                </w:rPr>
+              </m:ctrlPr>
+            </m:sSubPr>
+            <m:e>
+              <m:r>
+                <w:rPr>
+                  <w:rFonts w:ascii="Cambria Math" w:eastAsiaTheme="minorEastAsia" w:hAnsi="Cambria Math"/>
+                </w:rPr>
+                <m:t>T</m:t>
+              </m:r>
+            </m:e>
+            <m:sub>
+              <m:r>
+                <w:rPr>
+                  <w:rFonts w:ascii="Cambria Math" w:eastAsiaTheme="minorEastAsia" w:hAnsi="Cambria Math"/>
+                </w:rPr>
+                <m:t>i</m:t>
+              </m:r>
+            </m:sub>
+          </m:sSub>
+          <m:r>
+            <w:rPr>
+              <w:rFonts w:ascii="Cambria Math" w:eastAsiaTheme="minorEastAsia" w:hAnsi="Cambria Math"/>
+            </w:rPr>
+            <m:t>=</m:t>
+          </m:r>
+          <m:f>
+            <m:fPr>
+              <m:ctrlPr>
+                <w:rPr>
+                  <w:rFonts w:ascii="Cambria Math" w:eastAsiaTheme="minorEastAsia" w:hAnsi="Cambria Math"/>
+                  <w:i/>
+                </w:rPr>
+              </m:ctrlPr>
+            </m:fPr>
+            <m:num>
+              <m:r>
+                <w:rPr>
+                  <w:rFonts w:ascii="Cambria Math" w:eastAsiaTheme="minorEastAsia" w:hAnsi="Cambria Math"/>
+                </w:rPr>
+                <m:t>message length [bits]</m:t>
+              </m:r>
+            </m:num>
+            <m:den>
+              <m:r>
+                <w:rPr>
+                  <w:rFonts w:ascii="Cambria Math" w:eastAsiaTheme="minorEastAsia" w:hAnsi="Cambria Math"/>
+                </w:rPr>
+                <m:t xml:space="preserve">R </m:t>
+              </m:r>
+              <m:d>
+                <m:dPr>
+                  <m:begChr m:val="["/>
+                  <m:endChr m:val="]"/>
+                  <m:ctrlPr>
+                    <w:rPr>
+                      <w:rFonts w:ascii="Cambria Math" w:eastAsiaTheme="minorEastAsia" w:hAnsi="Cambria Math"/>
+                      <w:i/>
+                    </w:rPr>
+                  </m:ctrlPr>
+                </m:dPr>
+                <m:e>
+                  <m:f>
+                    <m:fPr>
+                      <m:ctrlPr>
+                        <w:rPr>
+                          <w:rFonts w:ascii="Cambria Math" w:eastAsiaTheme="minorEastAsia" w:hAnsi="Cambria Math"/>
+                          <w:i/>
+                        </w:rPr>
+                      </m:ctrlPr>
+                    </m:fPr>
+                    <m:num>
+                      <m:r>
+                        <w:rPr>
+                          <w:rFonts w:ascii="Cambria Math" w:eastAsiaTheme="minorEastAsia" w:hAnsi="Cambria Math"/>
+                        </w:rPr>
+                        <m:t>bits</m:t>
+                      </m:r>
+                    </m:num>
+                    <m:den>
+                      <m:r>
+                        <w:rPr>
+                          <w:rFonts w:ascii="Cambria Math" w:eastAsiaTheme="minorEastAsia" w:hAnsi="Cambria Math"/>
+                        </w:rPr>
+                        <m:t>sec</m:t>
+                      </m:r>
+                    </m:den>
+                  </m:f>
+                </m:e>
+              </m:d>
+            </m:den>
+          </m:f>
+          <m:r>
+            <w:rPr>
+              <w:rFonts w:ascii="Cambria Math" w:eastAsiaTheme="minorEastAsia" w:hAnsi="Cambria Math"/>
+            </w:rPr>
+            <m:t>=</m:t>
+          </m:r>
+          <m:f>
+            <m:fPr>
+              <m:ctrlPr>
+                <w:rPr>
+                  <w:rFonts w:ascii="Cambria Math" w:eastAsiaTheme="minorEastAsia" w:hAnsi="Cambria Math"/>
+                  <w:i/>
+                </w:rPr>
+              </m:ctrlPr>
+            </m:fPr>
+            <m:num>
+              <m:r>
+                <w:rPr>
+                  <w:rFonts w:ascii="Cambria Math" w:eastAsiaTheme="minorEastAsia" w:hAnsi="Cambria Math"/>
+                </w:rPr>
+                <m:t xml:space="preserve">512*8 </m:t>
+              </m:r>
+            </m:num>
+            <m:den>
+              <m:r>
+                <w:rPr>
+                  <w:rFonts w:ascii="Cambria Math" w:eastAsiaTheme="minorEastAsia" w:hAnsi="Cambria Math"/>
+                </w:rPr>
+                <m:t>5</m:t>
+              </m:r>
+            </m:den>
+          </m:f>
+          <m:r>
+            <w:rPr>
+              <w:rFonts w:ascii="Cambria Math" w:eastAsiaTheme="minorEastAsia" w:hAnsi="Cambria Math"/>
+            </w:rPr>
+            <m:t>⋅</m:t>
+          </m:r>
+          <m:sSup>
+            <m:sSupPr>
+              <m:ctrlPr>
+                <w:rPr>
+                  <w:rFonts w:ascii="Cambria Math" w:eastAsiaTheme="minorEastAsia" w:hAnsi="Cambria Math"/>
+                  <w:i/>
+                </w:rPr>
+              </m:ctrlPr>
+            </m:sSupPr>
+            <m:e>
+              <m:r>
+                <w:rPr>
+                  <w:rFonts w:ascii="Cambria Math" w:eastAsiaTheme="minorEastAsia" w:hAnsi="Cambria Math"/>
+                </w:rPr>
+                <m:t>10</m:t>
+              </m:r>
+            </m:e>
+            <m:sup>
+              <m:r>
+                <w:rPr>
+                  <w:rFonts w:ascii="Cambria Math" w:eastAsiaTheme="minorEastAsia" w:hAnsi="Cambria Math"/>
+                </w:rPr>
+                <m:t>-6</m:t>
+              </m:r>
+            </m:sup>
+          </m:sSup>
+          <m:r>
+            <w:rPr>
+              <w:rFonts w:ascii="Cambria Math" w:eastAsiaTheme="minorEastAsia" w:hAnsi="Cambria Math"/>
+            </w:rPr>
+            <m:t xml:space="preserve">= </m:t>
+          </m:r>
+          <m:r>
+            <w:rPr>
+              <w:rFonts w:ascii="Cambria Math" w:eastAsiaTheme="minorEastAsia" w:hAnsi="Cambria Math"/>
+            </w:rPr>
+            <m:t xml:space="preserve">0.0008192 </m:t>
+          </m:r>
+          <m:d>
+            <m:dPr>
+              <m:begChr m:val="["/>
+              <m:endChr m:val="]"/>
+              <m:ctrlPr>
+                <w:rPr>
+                  <w:rFonts w:ascii="Cambria Math" w:eastAsiaTheme="minorEastAsia" w:hAnsi="Cambria Math"/>
+                  <w:i/>
+                </w:rPr>
+              </m:ctrlPr>
+            </m:dPr>
+            <m:e>
+              <m:r>
+                <w:rPr>
+                  <w:rFonts w:ascii="Cambria Math" w:eastAsiaTheme="minorEastAsia" w:hAnsi="Cambria Math"/>
+                </w:rPr>
+                <m:t>s</m:t>
+              </m:r>
+            </m:e>
+          </m:d>
+          <m:r>
+            <w:rPr>
+              <w:rFonts w:ascii="Cambria Math" w:eastAsiaTheme="minorEastAsia" w:hAnsi="Cambria Math"/>
+            </w:rPr>
+            <m:t xml:space="preserve">=819.2 </m:t>
+          </m:r>
+          <m:d>
+            <m:dPr>
+              <m:begChr m:val="["/>
+              <m:endChr m:val="]"/>
+              <m:ctrlPr>
+                <w:rPr>
+                  <w:rFonts w:ascii="Cambria Math" w:eastAsiaTheme="minorEastAsia" w:hAnsi="Cambria Math"/>
+                  <w:i/>
+                </w:rPr>
+              </m:ctrlPr>
+            </m:dPr>
+            <m:e>
+              <m:r>
+                <w:rPr>
+                  <w:rFonts w:ascii="Cambria Math" w:eastAsiaTheme="minorEastAsia" w:hAnsi="Cambria Math"/>
+                </w:rPr>
+                <m:t>us</m:t>
+              </m:r>
+            </m:e>
+          </m:d>
+        </m:oMath>
+      </m:oMathPara>
+    </w:p>
+    <w:p>
+      <w:pPr>
+        <w:rPr>
+          <w:rFonts w:eastAsiaTheme="minorEastAsia"/>
+        </w:rPr>
+      </w:pPr>
+      <m:oMathPara>
+        <m:oMath>
+          <m:sSub>
+            <m:sSubPr>
+              <m:ctrlPr>
+                <w:rPr>
+                  <w:rFonts w:ascii="Cambria Math" w:eastAsiaTheme="minorEastAsia" w:hAnsi="Cambria Math"/>
+                  <w:i/>
+                </w:rPr>
+              </m:ctrlPr>
+            </m:sSubPr>
+            <m:e>
+              <m:r>
+                <w:rPr>
+                  <w:rFonts w:ascii="Cambria Math" w:eastAsiaTheme="minorEastAsia" w:hAnsi="Cambria Math"/>
+                </w:rPr>
+                <m:t>T</m:t>
+              </m:r>
+            </m:e>
+            <m:sub>
+              <m:r>
+                <w:rPr>
+                  <w:rFonts w:ascii="Cambria Math" w:eastAsiaTheme="minorEastAsia" w:hAnsi="Cambria Math"/>
+                </w:rPr>
+                <m:t>ack</m:t>
+              </m:r>
+            </m:sub>
+          </m:sSub>
+          <m:r>
+            <w:rPr>
+              <w:rFonts w:ascii="Cambria Math" w:eastAsiaTheme="minorEastAsia" w:hAnsi="Cambria Math"/>
+            </w:rPr>
+            <m:t>=</m:t>
+          </m:r>
+          <m:f>
+            <m:fPr>
+              <m:ctrlPr>
+                <w:rPr>
+                  <w:rFonts w:ascii="Cambria Math" w:eastAsiaTheme="minorEastAsia" w:hAnsi="Cambria Math"/>
+                  <w:i/>
+                </w:rPr>
+              </m:ctrlPr>
+            </m:fPr>
+            <m:num>
+              <m:r>
+                <w:rPr>
+                  <w:rFonts w:ascii="Cambria Math" w:eastAsiaTheme="minorEastAsia" w:hAnsi="Cambria Math"/>
+                </w:rPr>
+                <m:t>ack</m:t>
+              </m:r>
+              <m:r>
+                <w:rPr>
+                  <w:rFonts w:ascii="Cambria Math" w:eastAsiaTheme="minorEastAsia" w:hAnsi="Cambria Math"/>
+                </w:rPr>
+                <m:t xml:space="preserve"> length [bits]</m:t>
+              </m:r>
+            </m:num>
+            <m:den>
+              <m:r>
+                <w:rPr>
+                  <w:rFonts w:ascii="Cambria Math" w:eastAsiaTheme="minorEastAsia" w:hAnsi="Cambria Math"/>
+                </w:rPr>
+                <m:t xml:space="preserve">R </m:t>
+              </m:r>
+              <m:d>
+                <m:dPr>
+                  <m:begChr m:val="["/>
+                  <m:endChr m:val="]"/>
+                  <m:ctrlPr>
+                    <w:rPr>
+                      <w:rFonts w:ascii="Cambria Math" w:eastAsiaTheme="minorEastAsia" w:hAnsi="Cambria Math"/>
+                      <w:i/>
+                    </w:rPr>
+                  </m:ctrlPr>
+                </m:dPr>
+                <m:e>
+                  <m:f>
+                    <m:fPr>
+                      <m:ctrlPr>
+                        <w:rPr>
+                          <w:rFonts w:ascii="Cambria Math" w:eastAsiaTheme="minorEastAsia" w:hAnsi="Cambria Math"/>
+                          <w:i/>
+                        </w:rPr>
+                      </m:ctrlPr>
+                    </m:fPr>
+                    <m:num>
+                      <m:r>
+                        <w:rPr>
+                          <w:rFonts w:ascii="Cambria Math" w:eastAsiaTheme="minorEastAsia" w:hAnsi="Cambria Math"/>
+                        </w:rPr>
+                        <m:t>bits</m:t>
+                      </m:r>
+                    </m:num>
+                    <m:den>
+                      <m:r>
+                        <w:rPr>
+                          <w:rFonts w:ascii="Cambria Math" w:eastAsiaTheme="minorEastAsia" w:hAnsi="Cambria Math"/>
+                        </w:rPr>
+                        <m:t>sec</m:t>
+                      </m:r>
+                    </m:den>
+                  </m:f>
+                </m:e>
+              </m:d>
+            </m:den>
+          </m:f>
+          <m:r>
+            <w:rPr>
+              <w:rFonts w:ascii="Cambria Math" w:eastAsiaTheme="minorEastAsia" w:hAnsi="Cambria Math"/>
+            </w:rPr>
+            <m:t>=</m:t>
+          </m:r>
+          <m:f>
+            <m:fPr>
+              <m:ctrlPr>
+                <w:rPr>
+                  <w:rFonts w:ascii="Cambria Math" w:eastAsiaTheme="minorEastAsia" w:hAnsi="Cambria Math"/>
+                  <w:i/>
+                </w:rPr>
+              </m:ctrlPr>
+            </m:fPr>
+            <m:num>
+              <m:r>
+                <w:rPr>
+                  <w:rFonts w:ascii="Cambria Math" w:eastAsiaTheme="minorEastAsia" w:hAnsi="Cambria Math"/>
+                </w:rPr>
+                <m:t>16</m:t>
+              </m:r>
+              <m:r>
+                <w:rPr>
+                  <w:rFonts w:ascii="Cambria Math" w:eastAsiaTheme="minorEastAsia" w:hAnsi="Cambria Math"/>
+                </w:rPr>
+                <m:t xml:space="preserve">*8 </m:t>
+              </m:r>
+            </m:num>
+            <m:den>
+              <m:r>
+                <w:rPr>
+                  <w:rFonts w:ascii="Cambria Math" w:eastAsiaTheme="minorEastAsia" w:hAnsi="Cambria Math"/>
+                </w:rPr>
+                <m:t>5</m:t>
+              </m:r>
+            </m:den>
+          </m:f>
+          <m:r>
+            <w:rPr>
+              <w:rFonts w:ascii="Cambria Math" w:eastAsiaTheme="minorEastAsia" w:hAnsi="Cambria Math"/>
+            </w:rPr>
+            <m:t xml:space="preserve"> </m:t>
+          </m:r>
+          <m:r>
+            <w:rPr>
+              <w:rFonts w:ascii="Cambria Math" w:eastAsiaTheme="minorEastAsia" w:hAnsi="Cambria Math"/>
+            </w:rPr>
+            <m:t>⋅</m:t>
+          </m:r>
+          <m:sSup>
+            <m:sSupPr>
+              <m:ctrlPr>
+                <w:rPr>
+                  <w:rFonts w:ascii="Cambria Math" w:eastAsiaTheme="minorEastAsia" w:hAnsi="Cambria Math"/>
+                  <w:i/>
+                </w:rPr>
+              </m:ctrlPr>
+            </m:sSupPr>
+            <m:e>
+              <m:r>
+                <w:rPr>
+                  <w:rFonts w:ascii="Cambria Math" w:eastAsiaTheme="minorEastAsia" w:hAnsi="Cambria Math"/>
+                </w:rPr>
+                <m:t>10</m:t>
+              </m:r>
+            </m:e>
+            <m:sup>
+              <m:r>
+                <w:rPr>
+                  <w:rFonts w:ascii="Cambria Math" w:eastAsiaTheme="minorEastAsia" w:hAnsi="Cambria Math"/>
+                </w:rPr>
+                <m:t>-6</m:t>
+              </m:r>
+            </m:sup>
+          </m:sSup>
+          <m:r>
+            <w:rPr>
+              <w:rFonts w:ascii="Cambria Math" w:eastAsiaTheme="minorEastAsia" w:hAnsi="Cambria Math"/>
+            </w:rPr>
+            <m:t xml:space="preserve">= </m:t>
+          </m:r>
+          <m:r>
+            <w:rPr>
+              <w:rFonts w:ascii="Cambria Math" w:eastAsiaTheme="minorEastAsia" w:hAnsi="Cambria Math"/>
+            </w:rPr>
+            <m:t>25</m:t>
+          </m:r>
+          <m:r>
+            <w:rPr>
+              <w:rFonts w:ascii="Cambria Math" w:eastAsiaTheme="minorEastAsia" w:hAnsi="Cambria Math"/>
+            </w:rPr>
+            <m:t>.</m:t>
+          </m:r>
+          <m:r>
+            <w:rPr>
+              <w:rFonts w:ascii="Cambria Math" w:eastAsiaTheme="minorEastAsia" w:hAnsi="Cambria Math"/>
+            </w:rPr>
+            <m:t>6</m:t>
+          </m:r>
+          <m:r>
+            <w:rPr>
+              <w:rFonts w:ascii="Cambria Math" w:eastAsiaTheme="minorEastAsia" w:hAnsi="Cambria Math"/>
+            </w:rPr>
+            <m:t>⋅</m:t>
+          </m:r>
+          <m:sSup>
+            <m:sSupPr>
+              <m:ctrlPr>
+                <w:rPr>
+                  <w:rFonts w:ascii="Cambria Math" w:eastAsiaTheme="minorEastAsia" w:hAnsi="Cambria Math"/>
+                  <w:i/>
+                </w:rPr>
+              </m:ctrlPr>
+            </m:sSupPr>
+            <m:e>
+              <m:r>
+                <w:rPr>
+                  <w:rFonts w:ascii="Cambria Math" w:eastAsiaTheme="minorEastAsia" w:hAnsi="Cambria Math"/>
+                </w:rPr>
+                <m:t>10</m:t>
+              </m:r>
+            </m:e>
+            <m:sup>
+              <m:r>
+                <w:rPr>
+                  <w:rFonts w:ascii="Cambria Math" w:eastAsiaTheme="minorEastAsia" w:hAnsi="Cambria Math"/>
+                </w:rPr>
+                <m:t>-</m:t>
+              </m:r>
+              <m:r>
+                <w:rPr>
+                  <w:rFonts w:ascii="Cambria Math" w:eastAsiaTheme="minorEastAsia" w:hAnsi="Cambria Math"/>
+                </w:rPr>
+                <m:t>6</m:t>
+              </m:r>
+            </m:sup>
+          </m:sSup>
+          <m:r>
+            <w:rPr>
+              <w:rFonts w:ascii="Cambria Math" w:eastAsiaTheme="minorEastAsia" w:hAnsi="Cambria Math"/>
+            </w:rPr>
+            <m:t>[s]</m:t>
+          </m:r>
+          <m:r>
+            <w:rPr>
+              <w:rFonts w:ascii="Cambria Math" w:eastAsiaTheme="minorEastAsia" w:hAnsi="Cambria Math"/>
+            </w:rPr>
+            <m:t xml:space="preserve">=25.6 </m:t>
+          </m:r>
+          <m:d>
+            <m:dPr>
+              <m:begChr m:val="["/>
+              <m:endChr m:val="]"/>
+              <m:ctrlPr>
+                <w:rPr>
+                  <w:rFonts w:ascii="Cambria Math" w:eastAsiaTheme="minorEastAsia" w:hAnsi="Cambria Math"/>
+                  <w:i/>
+                </w:rPr>
+              </m:ctrlPr>
+            </m:dPr>
+            <m:e>
+              <m:r>
+                <w:rPr>
+                  <w:rFonts w:ascii="Cambria Math" w:eastAsiaTheme="minorEastAsia" w:hAnsi="Cambria Math"/>
+                </w:rPr>
+                <m:t>us</m:t>
+              </m:r>
+            </m:e>
+          </m:d>
+          <m:r>
+            <w:rPr>
+              <w:rFonts w:ascii="Cambria Math" w:eastAsiaTheme="minorEastAsia" w:hAnsi="Cambria Math"/>
+            </w:rPr>
+            <m:t xml:space="preserve"> </m:t>
+          </m:r>
+        </m:oMath>
+      </m:oMathPara>
+    </w:p>
+    <w:p>
+      <m:oMathPara>
+        <m:oMath>
+          <m:sSub>
+            <m:sSubPr>
+              <m:ctrlPr>
+                <w:rPr>
+                  <w:rFonts w:ascii="Cambria Math" w:hAnsi="Cambria Math"/>
+                  <w:i/>
+                </w:rPr>
+              </m:ctrlPr>
+            </m:sSubPr>
+            <m:e>
+              <m:r>
+                <w:rPr>
+                  <w:rFonts w:ascii="Cambria Math" w:hAnsi="Cambria Math"/>
+                </w:rPr>
+                <m:t>T</m:t>
+              </m:r>
+            </m:e>
+            <m:sub>
+              <m:r>
+                <w:rPr>
+                  <w:rFonts w:ascii="Cambria Math" w:hAnsi="Cambria Math"/>
+                </w:rPr>
+                <m:t>p</m:t>
+              </m:r>
+            </m:sub>
+          </m:sSub>
+          <m:r>
+            <w:rPr>
+              <w:rFonts w:ascii="Cambria Math" w:hAnsi="Cambria Math"/>
+            </w:rPr>
+            <m:t>=</m:t>
+          </m:r>
+          <m:f>
+            <m:fPr>
+              <m:ctrlPr>
+                <w:rPr>
+                  <w:rFonts w:ascii="Cambria Math" w:hAnsi="Cambria Math"/>
+                  <w:i/>
+                </w:rPr>
+              </m:ctrlPr>
+            </m:fPr>
+            <m:num>
+              <m:r>
+                <w:rPr>
+                  <w:rFonts w:ascii="Cambria Math" w:hAnsi="Cambria Math"/>
+                </w:rPr>
+                <m:t>distance</m:t>
+              </m:r>
+            </m:num>
+            <m:den>
+              <m:r>
+                <w:rPr>
+                  <w:rFonts w:ascii="Cambria Math" w:hAnsi="Cambria Math"/>
+                </w:rPr>
+                <m:t>propagation speed</m:t>
+              </m:r>
+            </m:den>
+          </m:f>
+          <m:r>
+            <w:rPr>
+              <w:rFonts w:ascii="Cambria Math" w:hAnsi="Cambria Math"/>
+            </w:rPr>
+            <m:t>=</m:t>
+          </m:r>
+          <m:f>
+            <m:fPr>
+              <m:ctrlPr>
+                <w:rPr>
+                  <w:rFonts w:ascii="Cambria Math" w:hAnsi="Cambria Math"/>
+                  <w:i/>
+                </w:rPr>
+              </m:ctrlPr>
+            </m:fPr>
+            <m:num>
+              <m:r>
+                <w:rPr>
+                  <w:rFonts w:ascii="Cambria Math" w:hAnsi="Cambria Math"/>
+                </w:rPr>
+                <m:t>2000⋅</m:t>
+              </m:r>
+              <m:sSup>
+                <m:sSupPr>
+                  <m:ctrlPr>
+                    <w:rPr>
+                      <w:rFonts w:ascii="Cambria Math" w:hAnsi="Cambria Math"/>
+                      <w:i/>
+                    </w:rPr>
+                  </m:ctrlPr>
+                </m:sSupPr>
+                <m:e>
+                  <m:r>
+                    <w:rPr>
+                      <w:rFonts w:ascii="Cambria Math" w:hAnsi="Cambria Math"/>
+                    </w:rPr>
+                    <m:t>10</m:t>
+                  </m:r>
+                </m:e>
+                <m:sup>
+                  <m:r>
+                    <w:rPr>
+                      <w:rFonts w:ascii="Cambria Math" w:hAnsi="Cambria Math"/>
+                    </w:rPr>
+                    <m:t>3</m:t>
+                  </m:r>
+                </m:sup>
+              </m:sSup>
+              <m:d>
+                <m:dPr>
+                  <m:begChr m:val="["/>
+                  <m:endChr m:val="]"/>
+                  <m:ctrlPr>
+                    <w:rPr>
+                      <w:rFonts w:ascii="Cambria Math" w:hAnsi="Cambria Math"/>
+                      <w:i/>
+                    </w:rPr>
+                  </m:ctrlPr>
+                </m:dPr>
+                <m:e>
+                  <m:r>
+                    <w:rPr>
+                      <w:rFonts w:ascii="Cambria Math" w:hAnsi="Cambria Math"/>
+                    </w:rPr>
+                    <m:t>m</m:t>
+                  </m:r>
+                </m:e>
+              </m:d>
+            </m:num>
+            <m:den>
+              <m:r>
+                <w:rPr>
+                  <w:rFonts w:ascii="Cambria Math" w:hAnsi="Cambria Math"/>
+                </w:rPr>
+                <m:t>2⋅</m:t>
+              </m:r>
+              <m:sSup>
+                <m:sSupPr>
+                  <m:ctrlPr>
+                    <w:rPr>
+                      <w:rFonts w:ascii="Cambria Math" w:hAnsi="Cambria Math"/>
+                      <w:i/>
+                    </w:rPr>
+                  </m:ctrlPr>
+                </m:sSupPr>
+                <m:e>
+                  <m:r>
+                    <w:rPr>
+                      <w:rFonts w:ascii="Cambria Math" w:hAnsi="Cambria Math"/>
+                    </w:rPr>
+                    <m:t>10</m:t>
+                  </m:r>
+                </m:e>
+                <m:sup>
+                  <m:r>
+                    <w:rPr>
+                      <w:rFonts w:ascii="Cambria Math" w:hAnsi="Cambria Math"/>
+                    </w:rPr>
+                    <m:t>8</m:t>
+                  </m:r>
+                </m:sup>
+              </m:sSup>
+              <m:r>
+                <w:rPr>
+                  <w:rFonts w:ascii="Cambria Math" w:hAnsi="Cambria Math"/>
+                </w:rPr>
+                <m:t xml:space="preserve"> </m:t>
+              </m:r>
+              <m:d>
+                <m:dPr>
+                  <m:begChr m:val="["/>
+                  <m:endChr m:val="]"/>
+                  <m:ctrlPr>
+                    <w:rPr>
+                      <w:rFonts w:ascii="Cambria Math" w:hAnsi="Cambria Math"/>
+                      <w:i/>
+                    </w:rPr>
+                  </m:ctrlPr>
+                </m:dPr>
+                <m:e>
+                  <m:f>
+                    <m:fPr>
+                      <m:ctrlPr>
+                        <w:rPr>
+                          <w:rFonts w:ascii="Cambria Math" w:hAnsi="Cambria Math"/>
+                          <w:i/>
+                        </w:rPr>
+                      </m:ctrlPr>
+                    </m:fPr>
+                    <m:num>
+                      <m:r>
+                        <w:rPr>
+                          <w:rFonts w:ascii="Cambria Math" w:hAnsi="Cambria Math"/>
+                        </w:rPr>
+                        <m:t>m</m:t>
+                      </m:r>
+                    </m:num>
+                    <m:den>
+                      <m:r>
+                        <w:rPr>
+                          <w:rFonts w:ascii="Cambria Math" w:hAnsi="Cambria Math"/>
+                        </w:rPr>
+                        <m:t>sec</m:t>
+                      </m:r>
+                    </m:den>
+                  </m:f>
+                </m:e>
+              </m:d>
+            </m:den>
+          </m:f>
+          <m:r>
+            <w:rPr>
+              <w:rFonts w:ascii="Cambria Math" w:hAnsi="Cambria Math"/>
+            </w:rPr>
+            <m:t>=0.01 [s]</m:t>
+          </m:r>
+        </m:oMath>
+      </m:oMathPara>
+    </w:p>
+    <w:p>
+      <w:pPr>
+        <w:rPr>
+          <w:rFonts w:eastAsiaTheme="minorEastAsia"/>
+        </w:rPr>
+      </w:pPr>
+      <w:r>
+        <w:t xml:space="preserve">The optimal </w:t>
+      </w:r>
+      <m:oMath>
+        <m:sSub>
+          <m:sSubPr>
+            <m:ctrlPr>
+              <w:rPr>
+                <w:rFonts w:ascii="Cambria Math" w:hAnsi="Cambria Math"/>
+                <w:i/>
+              </w:rPr>
+            </m:ctrlPr>
+          </m:sSubPr>
+          <m:e>
+            <m:r>
+              <w:rPr>
+                <w:rFonts w:ascii="Cambria Math" w:hAnsi="Cambria Math"/>
+              </w:rPr>
+              <m:t>T</m:t>
+            </m:r>
+          </m:e>
+          <m:sub>
+            <m:r>
+              <w:rPr>
+                <w:rFonts w:ascii="Cambria Math" w:hAnsi="Cambria Math"/>
+              </w:rPr>
+              <m:t>out</m:t>
+            </m:r>
+          </m:sub>
+        </m:sSub>
+      </m:oMath>
+      <w:r>
+        <w:rPr>
+          <w:rFonts w:eastAsiaTheme="minorEastAsia"/>
+        </w:rPr>
+        <w:t xml:space="preserve"> :</w:t>
+      </w:r>
+    </w:p>
+    <w:p>
+      <w:pPr>
+        <w:rPr>
+          <w:rFonts w:eastAsiaTheme="minorEastAsia"/>
+        </w:rPr>
+      </w:pPr>
+      <m:oMathPara>
+        <m:oMath>
+          <m:sSub>
+            <m:sSubPr>
+              <m:ctrlPr>
+                <w:rPr>
+                  <w:rFonts w:ascii="Cambria Math" w:hAnsi="Cambria Math"/>
+                  <w:i/>
+                </w:rPr>
+              </m:ctrlPr>
+            </m:sSubPr>
+            <m:e>
+              <m:r>
+                <w:rPr>
+                  <w:rFonts w:ascii="Cambria Math" w:hAnsi="Cambria Math"/>
+                </w:rPr>
+                <m:t>T</m:t>
+              </m:r>
+            </m:e>
+            <m:sub>
+              <m:r>
+                <w:rPr>
+                  <w:rFonts w:ascii="Cambria Math" w:hAnsi="Cambria Math"/>
+                </w:rPr>
+                <m:t>out</m:t>
+              </m:r>
+            </m:sub>
+          </m:sSub>
+          <m:r>
+            <w:rPr>
+              <w:rFonts w:ascii="Cambria Math" w:hAnsi="Cambria Math"/>
+            </w:rPr>
+            <m:t>=RTT+</m:t>
+          </m:r>
+          <m:sSub>
+            <m:sSubPr>
+              <m:ctrlPr>
+                <w:rPr>
+                  <w:rFonts w:ascii="Cambria Math" w:hAnsi="Cambria Math"/>
+                  <w:i/>
+                </w:rPr>
+              </m:ctrlPr>
+            </m:sSubPr>
+            <m:e>
+              <m:r>
+                <w:rPr>
+                  <w:rFonts w:ascii="Cambria Math" w:hAnsi="Cambria Math"/>
+                </w:rPr>
+                <m:t>T</m:t>
+              </m:r>
+            </m:e>
+            <m:sub>
+              <m:r>
+                <w:rPr>
+                  <w:rFonts w:ascii="Cambria Math" w:hAnsi="Cambria Math"/>
+                </w:rPr>
+                <m:t>ack</m:t>
+              </m:r>
+            </m:sub>
+          </m:sSub>
+          <m:r>
+            <w:rPr>
+              <w:rFonts w:ascii="Cambria Math" w:hAnsi="Cambria Math"/>
+            </w:rPr>
+            <m:t>=2⋅</m:t>
+          </m:r>
+          <m:sSub>
+            <m:sSubPr>
+              <m:ctrlPr>
+                <w:rPr>
+                  <w:rFonts w:ascii="Cambria Math" w:hAnsi="Cambria Math"/>
+                  <w:i/>
+                </w:rPr>
+              </m:ctrlPr>
+            </m:sSubPr>
+            <m:e>
+              <m:r>
+                <w:rPr>
+                  <w:rFonts w:ascii="Cambria Math" w:hAnsi="Cambria Math"/>
+                </w:rPr>
+                <m:t>T</m:t>
+              </m:r>
+            </m:e>
+            <m:sub>
+              <m:r>
+                <w:rPr>
+                  <w:rFonts w:ascii="Cambria Math" w:hAnsi="Cambria Math"/>
+                </w:rPr>
+                <m:t>p</m:t>
+              </m:r>
+            </m:sub>
+          </m:sSub>
+          <m:r>
+            <w:rPr>
+              <w:rFonts w:ascii="Cambria Math" w:hAnsi="Cambria Math"/>
+            </w:rPr>
+            <m:t>+</m:t>
+          </m:r>
+          <m:sSub>
+            <m:sSubPr>
+              <m:ctrlPr>
+                <w:rPr>
+                  <w:rFonts w:ascii="Cambria Math" w:hAnsi="Cambria Math"/>
+                  <w:i/>
+                </w:rPr>
+              </m:ctrlPr>
+            </m:sSubPr>
+            <m:e>
+              <m:r>
+                <w:rPr>
+                  <w:rFonts w:ascii="Cambria Math" w:hAnsi="Cambria Math"/>
+                </w:rPr>
+                <m:t>T</m:t>
+              </m:r>
+            </m:e>
+            <m:sub>
+              <m:r>
+                <w:rPr>
+                  <w:rFonts w:ascii="Cambria Math" w:hAnsi="Cambria Math"/>
+                </w:rPr>
+                <m:t>ack</m:t>
+              </m:r>
+            </m:sub>
+          </m:sSub>
+          <m:r>
+            <w:rPr>
+              <w:rFonts w:ascii="Cambria Math" w:hAnsi="Cambria Math"/>
+            </w:rPr>
+            <m:t xml:space="preserve">= </m:t>
+          </m:r>
+          <m:r>
+            <w:rPr>
+              <w:rFonts w:ascii="Cambria Math" w:hAnsi="Cambria Math"/>
+            </w:rPr>
+            <m:t>0.0200256</m:t>
+          </m:r>
+          <m:r>
+            <w:rPr>
+              <w:rFonts w:ascii="Cambria Math" w:hAnsi="Cambria Math"/>
+            </w:rPr>
+            <m:t xml:space="preserve"> </m:t>
+          </m:r>
+          <m:d>
+            <m:dPr>
+              <m:begChr m:val="["/>
+              <m:endChr m:val="]"/>
+              <m:ctrlPr>
+                <w:rPr>
+                  <w:rFonts w:ascii="Cambria Math" w:hAnsi="Cambria Math"/>
+                  <w:i/>
+                </w:rPr>
+              </m:ctrlPr>
+            </m:dPr>
+            <m:e>
+              <m:r>
+                <w:rPr>
+                  <w:rFonts w:ascii="Cambria Math" w:hAnsi="Cambria Math"/>
+                </w:rPr>
+                <m:t>s</m:t>
+              </m:r>
+            </m:e>
+          </m:d>
+        </m:oMath>
+      </m:oMathPara>
+    </w:p>
+    <w:p>
+      <w:pPr>
+        <w:rPr>
+          <w:rFonts w:eastAsiaTheme="minorEastAsia"/>
+        </w:rPr>
+      </w:pPr>
+      <w:r>
+        <w:rPr>
+          <w:rFonts w:eastAsiaTheme="minorEastAsia"/>
+        </w:rPr>
+        <w:t xml:space="preserve">This is the optimal time. If after this time the ‘ack’ is not received, it is the sign that the message (or ack) </w:t>
+      </w:r>
+      <w:proofErr w:type="gramStart"/>
+      <w:r>
+        <w:rPr>
+          <w:rFonts w:eastAsiaTheme="minorEastAsia"/>
+        </w:rPr>
+        <w:t>didn’t</w:t>
+      </w:r>
+      <w:proofErr w:type="gramEnd"/>
+      <w:r>
+        <w:rPr>
+          <w:rFonts w:eastAsiaTheme="minorEastAsia"/>
+        </w:rPr>
+        <w:t xml:space="preserve"> reach the destination.</w:t>
+      </w:r>
+    </w:p>
+    <w:p>
+      <w:pPr>
+        <w:rPr>
+          <w:rFonts w:eastAsiaTheme="minorEastAsia"/>
+        </w:rPr>
+      </w:pPr>
+    </w:p>
+    <w:p>
+      <w:pPr>
+        <w:pStyle w:val="Heading3"/>
+        <w:numPr>
+          <w:ilvl w:val="0"/>
+          <w:numId w:val="9"/>
+        </w:numPr>
+      </w:pPr>
+      <w:r>
+        <w:t xml:space="preserve"> </w:t>
+      </w:r>
+    </w:p>
+    <w:p>
+      <w:r>
+        <w:t>The throughput is given by:</w:t>
+      </w:r>
+    </w:p>
+    <w:p>
+      <w:pPr>
+        <w:rPr>
+          <w:rFonts w:eastAsiaTheme="minorEastAsia"/>
+        </w:rPr>
+      </w:pPr>
+      <m:oMathPara>
+        <m:oMath>
+          <m:sSub>
+            <m:sSubPr>
+              <m:ctrlPr>
+                <w:rPr>
+                  <w:rFonts w:ascii="Cambria Math" w:hAnsi="Cambria Math"/>
+                  <w:i/>
+                </w:rPr>
+              </m:ctrlPr>
+            </m:sSubPr>
+            <m:e>
+              <m:r>
+                <w:rPr>
+                  <w:rFonts w:ascii="Cambria Math" w:hAnsi="Cambria Math"/>
+                </w:rPr>
+                <m:t>S</m:t>
+              </m:r>
+            </m:e>
+            <m:sub>
+              <m:r>
+                <w:rPr>
+                  <w:rFonts w:ascii="Cambria Math" w:hAnsi="Cambria Math"/>
+                </w:rPr>
+                <m:t>S</m:t>
+              </m:r>
+              <m:r>
+                <m:t>&amp;</m:t>
+              </m:r>
+              <m:r>
+                <w:rPr>
+                  <w:rFonts w:ascii="Cambria Math" w:hAnsi="Cambria Math"/>
+                </w:rPr>
+                <m:t>W</m:t>
+              </m:r>
+            </m:sub>
+          </m:sSub>
+          <m:r>
+            <w:rPr>
+              <w:rFonts w:ascii="Cambria Math" w:hAnsi="Cambria Math"/>
+            </w:rPr>
+            <m:t>=</m:t>
+          </m:r>
+          <m:f>
+            <m:fPr>
+              <m:ctrlPr>
+                <w:rPr>
+                  <w:rFonts w:ascii="Cambria Math" w:hAnsi="Cambria Math"/>
+                  <w:i/>
+                </w:rPr>
+              </m:ctrlPr>
+            </m:fPr>
+            <m:num>
+              <m:sSub>
+                <m:sSubPr>
+                  <m:ctrlPr>
+                    <w:rPr>
+                      <w:rFonts w:ascii="Cambria Math" w:hAnsi="Cambria Math"/>
+                      <w:i/>
+                    </w:rPr>
+                  </m:ctrlPr>
+                </m:sSubPr>
+                <m:e>
+                  <m:r>
+                    <w:rPr>
+                      <w:rFonts w:ascii="Cambria Math" w:hAnsi="Cambria Math"/>
+                    </w:rPr>
+                    <m:t>T</m:t>
+                  </m:r>
+                </m:e>
+                <m:sub>
+                  <m:r>
+                    <w:rPr>
+                      <w:rFonts w:ascii="Cambria Math" w:hAnsi="Cambria Math"/>
+                    </w:rPr>
+                    <m:t>i</m:t>
+                  </m:r>
+                </m:sub>
+              </m:sSub>
+            </m:num>
+            <m:den>
+              <m:sSub>
+                <m:sSubPr>
+                  <m:ctrlPr>
+                    <w:rPr>
+                      <w:rFonts w:ascii="Cambria Math" w:hAnsi="Cambria Math"/>
+                      <w:i/>
+                    </w:rPr>
+                  </m:ctrlPr>
+                </m:sSubPr>
+                <m:e>
+                  <m:r>
+                    <w:rPr>
+                      <w:rFonts w:ascii="Cambria Math" w:hAnsi="Cambria Math"/>
+                    </w:rPr>
+                    <m:t>T</m:t>
+                  </m:r>
+                </m:e>
+                <m:sub>
+                  <m:r>
+                    <w:rPr>
+                      <w:rFonts w:ascii="Cambria Math" w:hAnsi="Cambria Math"/>
+                    </w:rPr>
+                    <m:t>v</m:t>
+                  </m:r>
+                </m:sub>
+              </m:sSub>
+            </m:den>
+          </m:f>
+          <m:r>
+            <w:rPr>
+              <w:rFonts w:ascii="Cambria Math" w:hAnsi="Cambria Math"/>
+            </w:rPr>
+            <m:t xml:space="preserve">= ;  </m:t>
+          </m:r>
+          <m:sSub>
+            <m:sSubPr>
+              <m:ctrlPr>
+                <w:rPr>
+                  <w:rFonts w:ascii="Cambria Math" w:hAnsi="Cambria Math"/>
+                  <w:i/>
+                </w:rPr>
+              </m:ctrlPr>
+            </m:sSubPr>
+            <m:e>
+              <m:r>
+                <w:rPr>
+                  <w:rFonts w:ascii="Cambria Math" w:hAnsi="Cambria Math"/>
+                </w:rPr>
+                <m:t>T</m:t>
+              </m:r>
+            </m:e>
+            <m:sub>
+              <m:r>
+                <w:rPr>
+                  <w:rFonts w:ascii="Cambria Math" w:hAnsi="Cambria Math"/>
+                </w:rPr>
+                <m:t>v</m:t>
+              </m:r>
+            </m:sub>
+          </m:sSub>
+          <m:r>
+            <w:rPr>
+              <w:rFonts w:ascii="Cambria Math" w:hAnsi="Cambria Math"/>
+            </w:rPr>
+            <m:t>=</m:t>
+          </m:r>
+          <m:sSub>
+            <m:sSubPr>
+              <m:ctrlPr>
+                <w:rPr>
+                  <w:rFonts w:ascii="Cambria Math" w:hAnsi="Cambria Math"/>
+                  <w:i/>
+                </w:rPr>
+              </m:ctrlPr>
+            </m:sSubPr>
+            <m:e>
+              <m:r>
+                <w:rPr>
+                  <w:rFonts w:ascii="Cambria Math" w:hAnsi="Cambria Math"/>
+                </w:rPr>
+                <m:t>T</m:t>
+              </m:r>
+            </m:e>
+            <m:sub>
+              <m:r>
+                <w:rPr>
+                  <w:rFonts w:ascii="Cambria Math" w:hAnsi="Cambria Math"/>
+                </w:rPr>
+                <m:t>t</m:t>
+              </m:r>
+            </m:sub>
+          </m:sSub>
+          <m:r>
+            <w:rPr>
+              <w:rFonts w:ascii="Cambria Math" w:hAnsi="Cambria Math"/>
+            </w:rPr>
+            <m:t>E</m:t>
+          </m:r>
+          <m:d>
+            <m:dPr>
+              <m:ctrlPr>
+                <w:rPr>
+                  <w:rFonts w:ascii="Cambria Math" w:hAnsi="Cambria Math"/>
+                  <w:i/>
+                </w:rPr>
+              </m:ctrlPr>
+            </m:dPr>
+            <m:e>
+              <m:r>
+                <w:rPr>
+                  <w:rFonts w:ascii="Cambria Math" w:hAnsi="Cambria Math"/>
+                </w:rPr>
+                <m:t>M</m:t>
+              </m:r>
+            </m:e>
+          </m:d>
+        </m:oMath>
+      </m:oMathPara>
+    </w:p>
+    <w:p>
+      <w:pPr>
+        <w:rPr>
+          <w:rFonts w:eastAsiaTheme="minorEastAsia"/>
+        </w:rPr>
+      </w:pPr>
+      <w:r>
+        <w:rPr>
+          <w:rFonts w:eastAsiaTheme="minorEastAsia"/>
+        </w:rPr>
+        <w:t xml:space="preserve">Where </w:t>
+      </w:r>
+      <m:oMath>
+        <m:sSub>
+          <m:sSubPr>
+            <m:ctrlPr>
+              <w:rPr>
+                <w:rFonts w:ascii="Cambria Math" w:eastAsiaTheme="minorEastAsia" w:hAnsi="Cambria Math"/>
+                <w:i/>
+              </w:rPr>
+            </m:ctrlPr>
+          </m:sSubPr>
+          <m:e>
+            <m:r>
+              <w:rPr>
+                <w:rFonts w:ascii="Cambria Math" w:eastAsiaTheme="minorEastAsia" w:hAnsi="Cambria Math"/>
+              </w:rPr>
+              <m:t>T</m:t>
+            </m:r>
+          </m:e>
+          <m:sub>
+            <m:r>
+              <w:rPr>
+                <w:rFonts w:ascii="Cambria Math" w:eastAsiaTheme="minorEastAsia" w:hAnsi="Cambria Math"/>
+              </w:rPr>
+              <m:t>t</m:t>
+            </m:r>
+          </m:sub>
+        </m:sSub>
+      </m:oMath>
+      <w:r>
+        <w:rPr>
+          <w:rFonts w:eastAsiaTheme="minorEastAsia"/>
+        </w:rPr>
+        <w:t xml:space="preserve"> is the total time for 1 message </w:t>
+      </w:r>
+      <w:r>
+        <w:rPr>
+          <w:rFonts w:eastAsiaTheme="minorEastAsia"/>
+        </w:rPr>
+        <w:t>for</w:t>
+      </w:r>
+      <w:r>
+        <w:rPr>
+          <w:rFonts w:eastAsiaTheme="minorEastAsia"/>
+        </w:rPr>
+        <w:t xml:space="preserve"> </w:t>
+      </w:r>
+      <w:r>
+        <w:rPr>
+          <w:rFonts w:eastAsiaTheme="minorEastAsia"/>
+        </w:rPr>
+        <w:t xml:space="preserve">being </w:t>
+      </w:r>
+      <w:proofErr w:type="gramStart"/>
+      <w:r>
+        <w:rPr>
+          <w:rFonts w:eastAsiaTheme="minorEastAsia"/>
+        </w:rPr>
+        <w:t>processed</w:t>
+      </w:r>
+      <w:proofErr w:type="gramEnd"/>
+    </w:p>
+    <w:p>
+      <w:pPr>
+        <w:rPr>
+          <w:rFonts w:eastAsiaTheme="minorEastAsia"/>
+        </w:rPr>
+      </w:pPr>
+      <m:oMathPara>
+        <m:oMath>
+          <m:sSub>
+            <m:sSubPr>
+              <m:ctrlPr>
+                <w:rPr>
+                  <w:rFonts w:ascii="Cambria Math" w:hAnsi="Cambria Math"/>
+                  <w:i/>
+                </w:rPr>
+              </m:ctrlPr>
+            </m:sSubPr>
+            <m:e>
+              <m:r>
+                <w:rPr>
+                  <w:rFonts w:ascii="Cambria Math" w:hAnsi="Cambria Math"/>
+                </w:rPr>
+                <m:t>T</m:t>
+              </m:r>
+            </m:e>
+            <m:sub>
+              <m:r>
+                <w:rPr>
+                  <w:rFonts w:ascii="Cambria Math" w:hAnsi="Cambria Math"/>
+                </w:rPr>
+                <m:t>t</m:t>
+              </m:r>
+            </m:sub>
+          </m:sSub>
+          <m:r>
+            <w:rPr>
+              <w:rFonts w:ascii="Cambria Math" w:hAnsi="Cambria Math"/>
+            </w:rPr>
+            <m:t>=</m:t>
+          </m:r>
+          <m:sSub>
+            <m:sSubPr>
+              <m:ctrlPr>
+                <w:rPr>
+                  <w:rFonts w:ascii="Cambria Math" w:hAnsi="Cambria Math"/>
+                  <w:i/>
+                </w:rPr>
+              </m:ctrlPr>
+            </m:sSubPr>
+            <m:e>
+              <m:r>
+                <w:rPr>
+                  <w:rFonts w:ascii="Cambria Math" w:hAnsi="Cambria Math"/>
+                </w:rPr>
+                <m:t>T</m:t>
+              </m:r>
+            </m:e>
+            <m:sub>
+              <m:r>
+                <w:rPr>
+                  <w:rFonts w:ascii="Cambria Math" w:hAnsi="Cambria Math"/>
+                </w:rPr>
+                <m:t>i</m:t>
+              </m:r>
+            </m:sub>
+          </m:sSub>
+          <m:r>
+            <w:rPr>
+              <w:rFonts w:ascii="Cambria Math" w:hAnsi="Cambria Math"/>
+            </w:rPr>
+            <m:t>+</m:t>
+          </m:r>
+          <m:sSub>
+            <m:sSubPr>
+              <m:ctrlPr>
+                <w:rPr>
+                  <w:rFonts w:ascii="Cambria Math" w:hAnsi="Cambria Math"/>
+                  <w:i/>
+                </w:rPr>
+              </m:ctrlPr>
+            </m:sSubPr>
+            <m:e>
+              <m:r>
+                <w:rPr>
+                  <w:rFonts w:ascii="Cambria Math" w:hAnsi="Cambria Math"/>
+                </w:rPr>
+                <m:t>T</m:t>
+              </m:r>
+            </m:e>
+            <m:sub>
+              <m:r>
+                <w:rPr>
+                  <w:rFonts w:ascii="Cambria Math" w:hAnsi="Cambria Math"/>
+                </w:rPr>
+                <m:t>out</m:t>
+              </m:r>
+            </m:sub>
+          </m:sSub>
+        </m:oMath>
+      </m:oMathPara>
+    </w:p>
+    <w:p>
+      <w:pPr>
+        <w:rPr>
+          <w:rFonts w:eastAsiaTheme="minorEastAsia"/>
+        </w:rPr>
+      </w:pPr>
+      <m:oMath>
+        <m:r>
+          <w:rPr>
+            <w:rFonts w:ascii="Cambria Math" w:hAnsi="Cambria Math"/>
+          </w:rPr>
+          <m:t xml:space="preserve">M </m:t>
+        </m:r>
+      </m:oMath>
+      <w:r>
+        <w:rPr>
+          <w:rFonts w:eastAsiaTheme="minorEastAsia"/>
+        </w:rPr>
+        <w:t xml:space="preserve"> is a random variable showing the number of times the message is </w:t>
+      </w:r>
+      <w:proofErr w:type="gramStart"/>
+      <w:r>
+        <w:rPr>
+          <w:rFonts w:eastAsiaTheme="minorEastAsia"/>
+        </w:rPr>
+        <w:t>sent.</w:t>
+      </w:r>
+      <w:proofErr w:type="gramEnd"/>
+      <w:r>
+        <w:rPr>
+          <w:rFonts w:eastAsiaTheme="minorEastAsia"/>
+        </w:rPr>
+        <w:t xml:space="preserve"> </w:t>
+      </w:r>
+      <w:r>
+        <w:rPr>
+          <w:rFonts w:eastAsiaTheme="minorEastAsia"/>
+        </w:rPr>
+        <w:t xml:space="preserve">Distributed geometrically with the probability of error </w:t>
+      </w:r>
+      <m:oMath>
+        <m:r>
+          <w:rPr>
+            <w:rFonts w:ascii="Cambria Math" w:eastAsiaTheme="minorEastAsia" w:hAnsi="Cambria Math"/>
+          </w:rPr>
+          <m:t>p</m:t>
+        </m:r>
+      </m:oMath>
+      <w:r>
+        <w:rPr>
+          <w:rFonts w:eastAsiaTheme="minorEastAsia"/>
+        </w:rPr>
+        <w:t xml:space="preserve">. Thus, </w:t>
+      </w:r>
+      <m:oMath>
+        <m:r>
+          <w:rPr>
+            <w:rFonts w:ascii="Cambria Math" w:eastAsiaTheme="minorEastAsia" w:hAnsi="Cambria Math"/>
+          </w:rPr>
+          <m:t>E(M)</m:t>
+        </m:r>
+      </m:oMath>
+      <w:r>
+        <w:rPr>
+          <w:rFonts w:eastAsiaTheme="minorEastAsia"/>
+        </w:rPr>
+        <w:t xml:space="preserve"> :</w:t>
+      </w:r>
+    </w:p>
+    <w:p>
+      <w:pPr>
+        <w:rPr>
+          <w:rFonts w:eastAsiaTheme="minorEastAsia"/>
+        </w:rPr>
+      </w:pPr>
+      <m:oMathPara>
+        <m:oMath>
+          <m:r>
+            <w:rPr>
+              <w:rFonts w:ascii="Cambria Math" w:hAnsi="Cambria Math"/>
+            </w:rPr>
+            <m:t>E</m:t>
+          </m:r>
+          <m:d>
+            <m:dPr>
+              <m:ctrlPr>
+                <w:rPr>
+                  <w:rFonts w:ascii="Cambria Math" w:hAnsi="Cambria Math"/>
+                  <w:i/>
+                </w:rPr>
+              </m:ctrlPr>
+            </m:dPr>
+            <m:e>
+              <m:r>
+                <w:rPr>
+                  <w:rFonts w:ascii="Cambria Math" w:hAnsi="Cambria Math"/>
+                </w:rPr>
+                <m:t>M</m:t>
+              </m:r>
+            </m:e>
+          </m:d>
+          <m:r>
+            <w:rPr>
+              <w:rFonts w:ascii="Cambria Math" w:hAnsi="Cambria Math"/>
+            </w:rPr>
+            <m:t>=</m:t>
+          </m:r>
+          <m:f>
+            <m:fPr>
+              <m:ctrlPr>
+                <w:rPr>
+                  <w:rFonts w:ascii="Cambria Math" w:hAnsi="Cambria Math"/>
+                  <w:i/>
+                </w:rPr>
+              </m:ctrlPr>
+            </m:fPr>
+            <m:num>
+              <m:r>
+                <w:rPr>
+                  <w:rFonts w:ascii="Cambria Math" w:hAnsi="Cambria Math"/>
+                </w:rPr>
+                <m:t>1</m:t>
+              </m:r>
+            </m:num>
+            <m:den>
+              <m:r>
+                <w:rPr>
+                  <w:rFonts w:ascii="Cambria Math" w:hAnsi="Cambria Math"/>
+                </w:rPr>
+                <m:t xml:space="preserve">1-p </m:t>
+              </m:r>
+            </m:den>
+          </m:f>
+        </m:oMath>
+      </m:oMathPara>
+    </w:p>
+    <w:p>
+      <w:pPr>
+        <w:shd w:val="clear" w:color="auto" w:fill="E7E6E6" w:themeFill="background2"/>
+        <w:rPr>
+          <w:rFonts w:eastAsiaTheme="minorEastAsia"/>
+        </w:rPr>
+      </w:pPr>
+      <m:oMathPara>
+        <m:oMath>
+          <m:sSub>
+            <m:sSubPr>
+              <m:ctrlPr>
+                <w:rPr>
+                  <w:rFonts w:ascii="Cambria Math" w:hAnsi="Cambria Math"/>
+                  <w:i/>
+                </w:rPr>
+              </m:ctrlPr>
+            </m:sSubPr>
+            <m:e>
+              <m:r>
+                <w:rPr>
+                  <w:rFonts w:ascii="Cambria Math" w:hAnsi="Cambria Math"/>
+                </w:rPr>
+                <m:t>S</m:t>
+              </m:r>
+            </m:e>
+            <m:sub>
+              <m:r>
+                <w:rPr>
+                  <w:rFonts w:ascii="Cambria Math" w:hAnsi="Cambria Math"/>
+                </w:rPr>
+                <m:t>S</m:t>
+              </m:r>
+              <m:r>
+                <m:t>&amp;</m:t>
+              </m:r>
+              <m:r>
+                <w:rPr>
+                  <w:rFonts w:ascii="Cambria Math" w:hAnsi="Cambria Math"/>
+                </w:rPr>
+                <m:t>W</m:t>
+              </m:r>
+            </m:sub>
+          </m:sSub>
+          <m:r>
+            <w:rPr>
+              <w:rFonts w:ascii="Cambria Math" w:hAnsi="Cambria Math"/>
+            </w:rPr>
+            <m:t>=</m:t>
+          </m:r>
+          <m:f>
+            <m:fPr>
+              <m:ctrlPr>
+                <w:rPr>
+                  <w:rFonts w:ascii="Cambria Math" w:hAnsi="Cambria Math"/>
+                  <w:i/>
+                </w:rPr>
+              </m:ctrlPr>
+            </m:fPr>
+            <m:num>
+              <m:sSub>
+                <m:sSubPr>
+                  <m:ctrlPr>
+                    <w:rPr>
+                      <w:rFonts w:ascii="Cambria Math" w:hAnsi="Cambria Math"/>
+                      <w:i/>
+                    </w:rPr>
+                  </m:ctrlPr>
+                </m:sSubPr>
+                <m:e>
+                  <m:r>
+                    <w:rPr>
+                      <w:rFonts w:ascii="Cambria Math" w:hAnsi="Cambria Math"/>
+                    </w:rPr>
+                    <m:t>T</m:t>
+                  </m:r>
+                </m:e>
+                <m:sub>
+                  <m:r>
+                    <w:rPr>
+                      <w:rFonts w:ascii="Cambria Math" w:hAnsi="Cambria Math"/>
+                    </w:rPr>
+                    <m:t>i</m:t>
+                  </m:r>
+                </m:sub>
+              </m:sSub>
+            </m:num>
+            <m:den>
+              <m:sSub>
+                <m:sSubPr>
+                  <m:ctrlPr>
+                    <w:rPr>
+                      <w:rFonts w:ascii="Cambria Math" w:hAnsi="Cambria Math"/>
+                      <w:i/>
+                    </w:rPr>
+                  </m:ctrlPr>
+                </m:sSubPr>
+                <m:e>
+                  <m:r>
+                    <w:rPr>
+                      <w:rFonts w:ascii="Cambria Math" w:hAnsi="Cambria Math"/>
+                    </w:rPr>
+                    <m:t>T</m:t>
+                  </m:r>
+                </m:e>
+                <m:sub>
+                  <m:r>
+                    <w:rPr>
+                      <w:rFonts w:ascii="Cambria Math" w:hAnsi="Cambria Math"/>
+                    </w:rPr>
+                    <m:t>i</m:t>
+                  </m:r>
+                </m:sub>
+              </m:sSub>
+              <m:r>
+                <w:rPr>
+                  <w:rFonts w:ascii="Cambria Math" w:hAnsi="Cambria Math"/>
+                </w:rPr>
+                <m:t>+</m:t>
+              </m:r>
+              <m:sSub>
+                <m:sSubPr>
+                  <m:ctrlPr>
+                    <w:rPr>
+                      <w:rFonts w:ascii="Cambria Math" w:hAnsi="Cambria Math"/>
+                      <w:i/>
+                    </w:rPr>
+                  </m:ctrlPr>
+                </m:sSubPr>
+                <m:e>
+                  <m:r>
+                    <w:rPr>
+                      <w:rFonts w:ascii="Cambria Math" w:hAnsi="Cambria Math"/>
+                    </w:rPr>
+                    <m:t>T</m:t>
+                  </m:r>
+                </m:e>
+                <m:sub>
+                  <m:r>
+                    <w:rPr>
+                      <w:rFonts w:ascii="Cambria Math" w:hAnsi="Cambria Math"/>
+                    </w:rPr>
+                    <m:t>out</m:t>
+                  </m:r>
+                </m:sub>
+              </m:sSub>
+            </m:den>
+          </m:f>
+          <m:d>
+            <m:dPr>
+              <m:ctrlPr>
+                <w:rPr>
+                  <w:rFonts w:ascii="Cambria Math" w:hAnsi="Cambria Math"/>
+                  <w:i/>
+                </w:rPr>
+              </m:ctrlPr>
+            </m:dPr>
+            <m:e>
+              <m:r>
+                <w:rPr>
+                  <w:rFonts w:ascii="Cambria Math" w:hAnsi="Cambria Math"/>
+                </w:rPr>
+                <m:t>1-p</m:t>
+              </m:r>
+            </m:e>
+          </m:d>
+          <m:r>
+            <w:rPr>
+              <w:rFonts w:ascii="Cambria Math" w:hAnsi="Cambria Math"/>
+            </w:rPr>
+            <m:t xml:space="preserve">= </m:t>
+          </m:r>
+          <m:r>
+            <w:rPr>
+              <w:rFonts w:ascii="Cambria Math" w:hAnsi="Cambria Math"/>
+            </w:rPr>
+            <m:t>0.039</m:t>
+          </m:r>
+          <m:r>
+            <w:rPr>
+              <w:rFonts w:ascii="Cambria Math" w:hAnsi="Cambria Math"/>
+            </w:rPr>
+            <m:t>(1-p)</m:t>
+          </m:r>
+        </m:oMath>
+      </m:oMathPara>
+    </w:p>
+    <w:p>
+      <w:pPr>
+        <w:shd w:val="clear" w:color="auto" w:fill="FFFFFF" w:themeFill="background1"/>
+      </w:pPr>
+    </w:p>
+    <w:p>
+      <w:pPr>
+        <w:pStyle w:val="Heading3"/>
+        <w:numPr>
+          <w:ilvl w:val="0"/>
+          <w:numId w:val="9"/>
+        </w:numPr>
+      </w:pPr>
+      <w:r>
+        <w:t xml:space="preserve"> </w:t>
+      </w:r>
+    </w:p>
+    <w:p>
+      <w:pPr>
+        <w:rPr>
+          <w:rFonts w:eastAsiaTheme="minorEastAsia"/>
+        </w:rPr>
+      </w:pPr>
+      <w:r>
+        <w:t xml:space="preserve">The optimal window size would be the one, which can send maximal </w:t>
+      </w:r>
+      <w:proofErr w:type="gramStart"/>
+      <w:r>
+        <w:t>amount</w:t>
+      </w:r>
+      <w:proofErr w:type="gramEnd"/>
+      <w:r>
+        <w:t xml:space="preserve"> of messages before the </w:t>
+      </w:r>
+      <m:oMath>
+        <m:sSub>
+          <m:sSubPr>
+            <m:ctrlPr>
+              <w:rPr>
+                <w:rFonts w:ascii="Cambria Math" w:hAnsi="Cambria Math"/>
+                <w:i/>
+              </w:rPr>
+            </m:ctrlPr>
+          </m:sSubPr>
+          <m:e>
+            <m:r>
+              <w:rPr>
+                <w:rFonts w:ascii="Cambria Math" w:hAnsi="Cambria Math"/>
+              </w:rPr>
+              <m:t>T</m:t>
+            </m:r>
+          </m:e>
+          <m:sub>
+            <m:r>
+              <w:rPr>
+                <w:rFonts w:ascii="Cambria Math" w:hAnsi="Cambria Math"/>
+              </w:rPr>
+              <m:t>out</m:t>
+            </m:r>
+          </m:sub>
+        </m:sSub>
+      </m:oMath>
+      <w:r>
+        <w:rPr>
+          <w:rFonts w:eastAsiaTheme="minorEastAsia"/>
+        </w:rPr>
+        <w:t xml:space="preserve"> for the first message has to arrive. This way, if there was no ack received, the first message will be resent.</w:t>
+      </w:r>
+      <w:r>
+        <w:rPr>
+          <w:rFonts w:eastAsiaTheme="minorEastAsia"/>
+        </w:rPr>
+        <w:t xml:space="preserve"> Calculating </w:t>
+      </w:r>
+      <m:oMath>
+        <m:r>
+          <w:rPr>
+            <w:rFonts w:ascii="Cambria Math" w:eastAsiaTheme="minorEastAsia" w:hAnsi="Cambria Math"/>
+          </w:rPr>
+          <m:t>β</m:t>
+        </m:r>
+      </m:oMath>
+      <w:r>
+        <w:rPr>
+          <w:rFonts w:eastAsiaTheme="minorEastAsia"/>
+        </w:rPr>
+        <w:t>:</w:t>
+      </w:r>
+    </w:p>
+    <w:p>
+      <w:pPr>
+        <w:rPr>
+          <w:rFonts w:eastAsiaTheme="minorEastAsia"/>
+        </w:rPr>
+      </w:pPr>
+      <m:oMathPara>
+        <m:oMath>
+          <m:r>
+            <w:rPr>
+              <w:rFonts w:ascii="Cambria Math" w:hAnsi="Cambria Math"/>
+            </w:rPr>
+            <w:lastRenderedPageBreak/>
+            <m:t>β=</m:t>
+          </m:r>
+          <m:f>
+            <m:fPr>
+              <m:ctrlPr>
+                <w:rPr>
+                  <w:rFonts w:ascii="Cambria Math" w:hAnsi="Cambria Math"/>
+                  <w:i/>
+                </w:rPr>
+              </m:ctrlPr>
+            </m:fPr>
+            <m:num>
+              <m:r>
+                <w:rPr>
+                  <w:rFonts w:ascii="Cambria Math" w:hAnsi="Cambria Math"/>
+                </w:rPr>
+                <m:t>RTT</m:t>
+              </m:r>
+            </m:num>
+            <m:den>
+              <m:sSub>
+                <m:sSubPr>
+                  <m:ctrlPr>
+                    <w:rPr>
+                      <w:rFonts w:ascii="Cambria Math" w:hAnsi="Cambria Math"/>
+                      <w:i/>
+                    </w:rPr>
+                  </m:ctrlPr>
+                </m:sSubPr>
+                <m:e>
+                  <m:r>
+                    <w:rPr>
+                      <w:rFonts w:ascii="Cambria Math" w:hAnsi="Cambria Math"/>
+                    </w:rPr>
+                    <m:t>T</m:t>
+                  </m:r>
+                </m:e>
+                <m:sub>
+                  <m:r>
+                    <w:rPr>
+                      <w:rFonts w:ascii="Cambria Math" w:hAnsi="Cambria Math"/>
+                    </w:rPr>
+                    <m:t>i</m:t>
+                  </m:r>
+                </m:sub>
+              </m:sSub>
+            </m:den>
+          </m:f>
+          <m:r>
+            <w:rPr>
+              <w:rFonts w:ascii="Cambria Math" w:hAnsi="Cambria Math"/>
+            </w:rPr>
+            <m:t>=</m:t>
+          </m:r>
+          <m:f>
+            <m:fPr>
+              <m:ctrlPr>
+                <w:rPr>
+                  <w:rFonts w:ascii="Cambria Math" w:hAnsi="Cambria Math"/>
+                  <w:i/>
+                </w:rPr>
+              </m:ctrlPr>
+            </m:fPr>
+            <m:num>
+              <m:sSub>
+                <m:sSubPr>
+                  <m:ctrlPr>
+                    <w:rPr>
+                      <w:rFonts w:ascii="Cambria Math" w:hAnsi="Cambria Math"/>
+                      <w:i/>
+                    </w:rPr>
+                  </m:ctrlPr>
+                </m:sSubPr>
+                <m:e>
+                  <m:r>
+                    <w:rPr>
+                      <w:rFonts w:ascii="Cambria Math" w:hAnsi="Cambria Math"/>
+                    </w:rPr>
+                    <m:t>T</m:t>
+                  </m:r>
+                </m:e>
+                <m:sub>
+                  <m:r>
+                    <w:rPr>
+                      <w:rFonts w:ascii="Cambria Math" w:hAnsi="Cambria Math"/>
+                    </w:rPr>
+                    <m:t>out</m:t>
+                  </m:r>
+                </m:sub>
+              </m:sSub>
+            </m:num>
+            <m:den>
+              <m:sSub>
+                <m:sSubPr>
+                  <m:ctrlPr>
+                    <w:rPr>
+                      <w:rFonts w:ascii="Cambria Math" w:hAnsi="Cambria Math"/>
+                      <w:i/>
+                    </w:rPr>
+                  </m:ctrlPr>
+                </m:sSubPr>
+                <m:e>
+                  <m:r>
+                    <w:rPr>
+                      <w:rFonts w:ascii="Cambria Math" w:hAnsi="Cambria Math"/>
+                    </w:rPr>
+                    <m:t>T</m:t>
+                  </m:r>
+                </m:e>
+                <m:sub>
+                  <m:r>
+                    <w:rPr>
+                      <w:rFonts w:ascii="Cambria Math" w:hAnsi="Cambria Math"/>
+                    </w:rPr>
+                    <m:t>i</m:t>
+                  </m:r>
+                </m:sub>
+              </m:sSub>
+            </m:den>
+          </m:f>
+          <m:r>
+            <w:rPr>
+              <w:rFonts w:ascii="Cambria Math" w:hAnsi="Cambria Math"/>
+            </w:rPr>
+            <m:t>=</m:t>
+          </m:r>
+          <m:f>
+            <m:fPr>
+              <m:ctrlPr>
+                <w:rPr>
+                  <w:rFonts w:ascii="Cambria Math" w:hAnsi="Cambria Math"/>
+                  <w:i/>
+                </w:rPr>
+              </m:ctrlPr>
+            </m:fPr>
+            <m:num>
+              <m:d>
+                <m:dPr>
+                  <m:ctrlPr>
+                    <w:rPr>
+                      <w:rFonts w:ascii="Cambria Math" w:hAnsi="Cambria Math"/>
+                      <w:i/>
+                    </w:rPr>
+                  </m:ctrlPr>
+                </m:dPr>
+                <m:e>
+                  <m:r>
+                    <w:rPr>
+                      <w:rFonts w:ascii="Cambria Math" w:hAnsi="Cambria Math"/>
+                    </w:rPr>
+                    <m:t>2</m:t>
+                  </m:r>
+                  <m:sSub>
+                    <m:sSubPr>
+                      <m:ctrlPr>
+                        <w:rPr>
+                          <w:rFonts w:ascii="Cambria Math" w:hAnsi="Cambria Math"/>
+                          <w:i/>
+                        </w:rPr>
+                      </m:ctrlPr>
+                    </m:sSubPr>
+                    <m:e>
+                      <m:r>
+                        <w:rPr>
+                          <w:rFonts w:ascii="Cambria Math" w:hAnsi="Cambria Math"/>
+                        </w:rPr>
+                        <m:t>T</m:t>
+                      </m:r>
+                    </m:e>
+                    <m:sub>
+                      <m:r>
+                        <w:rPr>
+                          <w:rFonts w:ascii="Cambria Math" w:hAnsi="Cambria Math"/>
+                        </w:rPr>
+                        <m:t>p</m:t>
+                      </m:r>
+                    </m:sub>
+                  </m:sSub>
+                  <m:r>
+                    <w:rPr>
+                      <w:rFonts w:ascii="Cambria Math" w:hAnsi="Cambria Math"/>
+                    </w:rPr>
+                    <m:t>+</m:t>
+                  </m:r>
+                  <m:sSub>
+                    <m:sSubPr>
+                      <m:ctrlPr>
+                        <w:rPr>
+                          <w:rFonts w:ascii="Cambria Math" w:hAnsi="Cambria Math"/>
+                          <w:i/>
+                        </w:rPr>
+                      </m:ctrlPr>
+                    </m:sSubPr>
+                    <m:e>
+                      <m:r>
+                        <w:rPr>
+                          <w:rFonts w:ascii="Cambria Math" w:hAnsi="Cambria Math"/>
+                        </w:rPr>
+                        <m:t>T</m:t>
+                      </m:r>
+                    </m:e>
+                    <m:sub>
+                      <m:r>
+                        <w:rPr>
+                          <w:rFonts w:ascii="Cambria Math" w:hAnsi="Cambria Math"/>
+                        </w:rPr>
+                        <m:t>ack</m:t>
+                      </m:r>
+                    </m:sub>
+                  </m:sSub>
+                </m:e>
+              </m:d>
+            </m:num>
+            <m:den>
+              <m:sSub>
+                <m:sSubPr>
+                  <m:ctrlPr>
+                    <w:rPr>
+                      <w:rFonts w:ascii="Cambria Math" w:hAnsi="Cambria Math"/>
+                      <w:i/>
+                    </w:rPr>
+                  </m:ctrlPr>
+                </m:sSubPr>
+                <m:e>
+                  <m:r>
+                    <w:rPr>
+                      <w:rFonts w:ascii="Cambria Math" w:hAnsi="Cambria Math"/>
+                    </w:rPr>
+                    <m:t>T</m:t>
+                  </m:r>
+                </m:e>
+                <m:sub>
+                  <m:r>
+                    <w:rPr>
+                      <w:rFonts w:ascii="Cambria Math" w:hAnsi="Cambria Math"/>
+                    </w:rPr>
+                    <m:t>i</m:t>
+                  </m:r>
+                </m:sub>
+              </m:sSub>
+            </m:den>
+          </m:f>
+          <m:r>
+            <w:rPr>
+              <w:rFonts w:ascii="Cambria Math" w:hAnsi="Cambria Math"/>
+            </w:rPr>
+            <m:t>=24.4</m:t>
+          </m:r>
+        </m:oMath>
+      </m:oMathPara>
+    </w:p>
+    <w:p>
+      <w:pPr>
+        <w:rPr>
+          <w:rFonts w:eastAsiaTheme="minorEastAsia"/>
+        </w:rPr>
+      </w:pPr>
+      <w:r>
+        <w:rPr>
+          <w:rFonts w:eastAsiaTheme="minorEastAsia"/>
+        </w:rPr>
+        <w:t xml:space="preserve">We use the </w:t>
+      </w:r>
+      <w:proofErr w:type="gramStart"/>
+      <w:r>
+        <w:rPr>
+          <w:rFonts w:eastAsiaTheme="minorEastAsia"/>
+        </w:rPr>
+        <w:t>ceil(</w:t>
+      </w:r>
+      <w:proofErr w:type="gramEnd"/>
+      <w:r>
+        <w:rPr>
+          <w:rFonts w:eastAsiaTheme="minorEastAsia"/>
+        </w:rPr>
+        <w:t>) function to round it up:</w:t>
+      </w:r>
+    </w:p>
+    <w:p>
+      <w:pPr>
+        <w:rPr>
+          <w:rFonts w:eastAsiaTheme="minorEastAsia"/>
+        </w:rPr>
+      </w:pPr>
+      <m:oMathPara>
+        <m:oMath>
+          <m:r>
+            <w:rPr>
+              <w:rFonts w:ascii="Cambria Math" w:hAnsi="Cambria Math"/>
+            </w:rPr>
+            <m:t xml:space="preserve">ceil(β)=25 </m:t>
+          </m:r>
+        </m:oMath>
+      </m:oMathPara>
+    </w:p>
+    <w:p>
+      <w:pPr>
+        <w:rPr>
+          <w:rFonts w:eastAsiaTheme="minorEastAsia"/>
+        </w:rPr>
+      </w:pPr>
+      <w:r>
+        <w:rPr>
+          <w:rFonts w:eastAsiaTheme="minorEastAsia"/>
+        </w:rPr>
+        <w:t>Thus, the window size is given by:</w:t>
+      </w:r>
+    </w:p>
+    <w:p>
+      <w:pPr>
+        <w:rPr>
+          <w:rFonts w:eastAsiaTheme="minorEastAsia"/>
+        </w:rPr>
+      </w:pPr>
+      <m:oMathPara>
+        <m:oMath>
+          <m:sSub>
+            <m:sSubPr>
+              <m:ctrlPr>
+                <w:rPr>
+                  <w:rFonts w:ascii="Cambria Math" w:hAnsi="Cambria Math"/>
+                  <w:i/>
+                </w:rPr>
+              </m:ctrlPr>
+            </m:sSubPr>
+            <m:e>
+              <m:r>
+                <w:rPr>
+                  <w:rFonts w:ascii="Cambria Math" w:hAnsi="Cambria Math"/>
+                </w:rPr>
+                <m:t>T</m:t>
+              </m:r>
+            </m:e>
+            <m:sub>
+              <m:r>
+                <w:rPr>
+                  <w:rFonts w:ascii="Cambria Math" w:hAnsi="Cambria Math"/>
+                </w:rPr>
+                <m:t>window</m:t>
+              </m:r>
+            </m:sub>
+          </m:sSub>
+          <m:r>
+            <w:rPr>
+              <w:rFonts w:ascii="Cambria Math" w:hAnsi="Cambria Math"/>
+            </w:rPr>
+            <m:t>=</m:t>
+          </m:r>
+          <m:d>
+            <m:dPr>
+              <m:ctrlPr>
+                <w:rPr>
+                  <w:rFonts w:ascii="Cambria Math" w:hAnsi="Cambria Math"/>
+                  <w:i/>
+                </w:rPr>
+              </m:ctrlPr>
+            </m:dPr>
+            <m:e>
+              <m:r>
+                <w:rPr>
+                  <w:rFonts w:ascii="Cambria Math" w:hAnsi="Cambria Math"/>
+                </w:rPr>
+                <m:t>ceil</m:t>
+              </m:r>
+              <m:d>
+                <m:dPr>
+                  <m:ctrlPr>
+                    <w:rPr>
+                      <w:rFonts w:ascii="Cambria Math" w:hAnsi="Cambria Math"/>
+                      <w:i/>
+                    </w:rPr>
+                  </m:ctrlPr>
+                </m:dPr>
+                <m:e>
+                  <m:r>
+                    <w:rPr>
+                      <w:rFonts w:ascii="Cambria Math" w:hAnsi="Cambria Math"/>
+                    </w:rPr>
+                    <m:t>β</m:t>
+                  </m:r>
+                </m:e>
+              </m:d>
+              <m:r>
+                <w:rPr>
+                  <w:rFonts w:ascii="Cambria Math" w:hAnsi="Cambria Math"/>
+                </w:rPr>
+                <m:t>+1</m:t>
+              </m:r>
+            </m:e>
+          </m:d>
+          <m:r>
+            <w:rPr>
+              <w:rFonts w:ascii="Cambria Math" w:hAnsi="Cambria Math"/>
+            </w:rPr>
+            <m:t>⋅</m:t>
+          </m:r>
+          <m:sSub>
+            <m:sSubPr>
+              <m:ctrlPr>
+                <w:rPr>
+                  <w:rFonts w:ascii="Cambria Math" w:hAnsi="Cambria Math"/>
+                  <w:i/>
+                </w:rPr>
+              </m:ctrlPr>
+            </m:sSubPr>
+            <m:e>
+              <m:r>
+                <w:rPr>
+                  <w:rFonts w:ascii="Cambria Math" w:hAnsi="Cambria Math"/>
+                </w:rPr>
+                <m:t>T</m:t>
+              </m:r>
+            </m:e>
+            <m:sub>
+              <m:r>
+                <w:rPr>
+                  <w:rFonts w:ascii="Cambria Math" w:hAnsi="Cambria Math"/>
+                </w:rPr>
+                <m:t>i</m:t>
+              </m:r>
+            </m:sub>
+          </m:sSub>
+          <m:r>
+            <w:rPr>
+              <w:rFonts w:ascii="Cambria Math" w:eastAsiaTheme="minorEastAsia" w:hAnsi="Cambria Math"/>
+            </w:rPr>
+            <m:t xml:space="preserve">= </m:t>
+          </m:r>
+          <m:r>
+            <w:rPr>
+              <w:rFonts w:ascii="Cambria Math" w:eastAsiaTheme="minorEastAsia" w:hAnsi="Cambria Math"/>
+            </w:rPr>
+            <m:t>0.021</m:t>
+          </m:r>
+          <m:r>
+            <w:rPr>
+              <w:rFonts w:ascii="Cambria Math" w:eastAsiaTheme="minorEastAsia" w:hAnsi="Cambria Math"/>
+            </w:rPr>
+            <m:t>3 [s]</m:t>
+          </m:r>
+        </m:oMath>
+      </m:oMathPara>
+    </w:p>
+    <w:p>
+      <w:pPr>
+        <w:pStyle w:val="Heading3"/>
+        <w:numPr>
+          <w:ilvl w:val="0"/>
+          <w:numId w:val="9"/>
+        </w:numPr>
+      </w:pPr>
+      <w:r>
+        <w:t xml:space="preserve"> </w:t>
+      </w:r>
+    </w:p>
+    <w:p>
+      <w:r>
+        <w:t xml:space="preserve">Given: </w:t>
+      </w:r>
+      <m:oMath>
+        <m:r>
+          <w:rPr>
+            <w:rFonts w:ascii="Cambria Math" w:hAnsi="Cambria Math"/>
+          </w:rPr>
+          <m:t>p=0.3</m:t>
+        </m:r>
+      </m:oMath>
+    </w:p>
+    <w:p>
+      <w:r>
+        <w:t>The throughput is given again by:</w:t>
+      </w:r>
+    </w:p>
+    <w:p>
+      <w:pPr>
+        <w:rPr>
+          <w:rFonts w:eastAsiaTheme="minorEastAsia"/>
+        </w:rPr>
+      </w:pPr>
+      <m:oMathPara>
+        <m:oMath>
+          <m:sSub>
+            <m:sSubPr>
+              <m:ctrlPr>
+                <w:rPr>
+                  <w:rFonts w:ascii="Cambria Math" w:hAnsi="Cambria Math"/>
+                  <w:i/>
+                </w:rPr>
+              </m:ctrlPr>
+            </m:sSubPr>
+            <m:e>
+              <m:r>
+                <w:rPr>
+                  <w:rFonts w:ascii="Cambria Math" w:hAnsi="Cambria Math"/>
+                </w:rPr>
+                <m:t>S</m:t>
+              </m:r>
+            </m:e>
+            <m:sub>
+              <m:r>
+                <w:rPr>
+                  <w:rFonts w:ascii="Cambria Math" w:hAnsi="Cambria Math"/>
+                </w:rPr>
+                <m:t>GBN</m:t>
+              </m:r>
+            </m:sub>
+          </m:sSub>
+          <m:r>
+            <w:rPr>
+              <w:rFonts w:ascii="Cambria Math" w:hAnsi="Cambria Math"/>
+            </w:rPr>
+            <m:t>=</m:t>
+          </m:r>
+          <m:f>
+            <m:fPr>
+              <m:ctrlPr>
+                <w:rPr>
+                  <w:rFonts w:ascii="Cambria Math" w:hAnsi="Cambria Math"/>
+                  <w:i/>
+                </w:rPr>
+              </m:ctrlPr>
+            </m:fPr>
+            <m:num>
+              <m:sSub>
+                <m:sSubPr>
+                  <m:ctrlPr>
+                    <w:rPr>
+                      <w:rFonts w:ascii="Cambria Math" w:hAnsi="Cambria Math"/>
+                      <w:i/>
+                    </w:rPr>
+                  </m:ctrlPr>
+                </m:sSubPr>
+                <m:e>
+                  <m:r>
+                    <w:rPr>
+                      <w:rFonts w:ascii="Cambria Math" w:hAnsi="Cambria Math"/>
+                    </w:rPr>
+                    <m:t>T</m:t>
+                  </m:r>
+                </m:e>
+                <m:sub>
+                  <m:r>
+                    <w:rPr>
+                      <w:rFonts w:ascii="Cambria Math" w:hAnsi="Cambria Math"/>
+                    </w:rPr>
+                    <m:t>i</m:t>
+                  </m:r>
+                </m:sub>
+              </m:sSub>
+            </m:num>
+            <m:den>
+              <m:sSub>
+                <m:sSubPr>
+                  <m:ctrlPr>
+                    <w:rPr>
+                      <w:rFonts w:ascii="Cambria Math" w:hAnsi="Cambria Math"/>
+                      <w:i/>
+                    </w:rPr>
+                  </m:ctrlPr>
+                </m:sSubPr>
+                <m:e>
+                  <m:r>
+                    <w:rPr>
+                      <w:rFonts w:ascii="Cambria Math" w:hAnsi="Cambria Math"/>
+                    </w:rPr>
+                    <m:t>T</m:t>
+                  </m:r>
+                </m:e>
+                <m:sub>
+                  <m:r>
+                    <w:rPr>
+                      <w:rFonts w:ascii="Cambria Math" w:hAnsi="Cambria Math"/>
+                    </w:rPr>
+                    <m:t>v</m:t>
+                  </m:r>
+                </m:sub>
+              </m:sSub>
+            </m:den>
+          </m:f>
+        </m:oMath>
+      </m:oMathPara>
+    </w:p>
+    <w:p>
+      <w:pPr>
+        <w:rPr>
+          <w:rFonts w:eastAsiaTheme="minorEastAsia"/>
+        </w:rPr>
+      </w:pPr>
+      <w:r>
+        <w:rPr>
+          <w:rFonts w:eastAsiaTheme="minorEastAsia"/>
+        </w:rPr>
+        <w:t xml:space="preserve">As in tutorial, we define </w:t>
+      </w:r>
+      <m:oMath>
+        <m:r>
+          <w:rPr>
+            <w:rFonts w:ascii="Cambria Math" w:eastAsiaTheme="minorEastAsia" w:hAnsi="Cambria Math"/>
+          </w:rPr>
+          <m:t>k</m:t>
+        </m:r>
+      </m:oMath>
+      <w:r>
+        <w:rPr>
+          <w:rFonts w:eastAsiaTheme="minorEastAsia"/>
+        </w:rPr>
+        <w:t xml:space="preserve"> as number of times </w:t>
+      </w:r>
+      <w:r>
+        <w:rPr>
+          <w:rFonts w:eastAsiaTheme="minorEastAsia"/>
+        </w:rPr>
+        <w:t xml:space="preserve">the message is resent. Then, for a given </w:t>
+      </w:r>
+      <m:oMath>
+        <m:r>
+          <w:rPr>
+            <w:rFonts w:ascii="Cambria Math" w:eastAsiaTheme="minorEastAsia" w:hAnsi="Cambria Math"/>
+          </w:rPr>
+          <m:t>k</m:t>
+        </m:r>
+      </m:oMath>
+      <w:r>
+        <w:rPr>
+          <w:rFonts w:eastAsiaTheme="minorEastAsia"/>
+        </w:rPr>
+        <w:t>, the time until a message is transmitted:</w:t>
+      </w:r>
+    </w:p>
+    <w:p>
+      <w:pPr>
+        <w:rPr>
+          <w:rFonts w:eastAsiaTheme="minorEastAsia"/>
+        </w:rPr>
+      </w:pPr>
+      <m:oMathPara>
+        <m:oMath>
+          <m:sSub>
+            <m:sSubPr>
+              <m:ctrlPr>
+                <w:rPr>
+                  <w:rFonts w:ascii="Cambria Math" w:hAnsi="Cambria Math"/>
+                  <w:i/>
+                </w:rPr>
+              </m:ctrlPr>
+            </m:sSubPr>
+            <m:e>
+              <m:r>
+                <w:rPr>
+                  <w:rFonts w:ascii="Cambria Math" w:hAnsi="Cambria Math"/>
+                </w:rPr>
+                <m:t>T</m:t>
+              </m:r>
+            </m:e>
+            <m:sub>
+              <m:r>
+                <w:rPr>
+                  <w:rFonts w:ascii="Cambria Math" w:hAnsi="Cambria Math"/>
+                </w:rPr>
+                <m:t>k</m:t>
+              </m:r>
+            </m:sub>
+          </m:sSub>
+          <m:r>
+            <w:rPr>
+              <w:rFonts w:ascii="Cambria Math" w:hAnsi="Cambria Math"/>
+            </w:rPr>
+            <m:t>=</m:t>
+          </m:r>
+          <m:sSub>
+            <m:sSubPr>
+              <m:ctrlPr>
+                <w:rPr>
+                  <w:rFonts w:ascii="Cambria Math" w:hAnsi="Cambria Math"/>
+                  <w:i/>
+                </w:rPr>
+              </m:ctrlPr>
+            </m:sSubPr>
+            <m:e>
+              <m:r>
+                <w:rPr>
+                  <w:rFonts w:ascii="Cambria Math" w:hAnsi="Cambria Math"/>
+                </w:rPr>
+                <m:t>T</m:t>
+              </m:r>
+            </m:e>
+            <m:sub>
+              <m:r>
+                <w:rPr>
+                  <w:rFonts w:ascii="Cambria Math" w:hAnsi="Cambria Math"/>
+                </w:rPr>
+                <m:t>i</m:t>
+              </m:r>
+            </m:sub>
+          </m:sSub>
+          <m:r>
+            <w:rPr>
+              <w:rFonts w:ascii="Cambria Math" w:hAnsi="Cambria Math"/>
+            </w:rPr>
+            <m:t>+k(</m:t>
+          </m:r>
+          <m:sSub>
+            <m:sSubPr>
+              <m:ctrlPr>
+                <w:rPr>
+                  <w:rFonts w:ascii="Cambria Math" w:hAnsi="Cambria Math"/>
+                  <w:i/>
+                </w:rPr>
+              </m:ctrlPr>
+            </m:sSubPr>
+            <m:e>
+              <m:r>
+                <w:rPr>
+                  <w:rFonts w:ascii="Cambria Math" w:hAnsi="Cambria Math"/>
+                </w:rPr>
+                <m:t>T</m:t>
+              </m:r>
+            </m:e>
+            <m:sub>
+              <m:r>
+                <w:rPr>
+                  <w:rFonts w:ascii="Cambria Math" w:hAnsi="Cambria Math"/>
+                </w:rPr>
+                <m:t>out</m:t>
+              </m:r>
+            </m:sub>
+          </m:sSub>
+          <m:r>
+            <w:rPr>
+              <w:rFonts w:ascii="Cambria Math" w:hAnsi="Cambria Math"/>
+            </w:rPr>
+            <m:t>+</m:t>
+          </m:r>
+          <m:sSub>
+            <m:sSubPr>
+              <m:ctrlPr>
+                <w:rPr>
+                  <w:rFonts w:ascii="Cambria Math" w:hAnsi="Cambria Math"/>
+                  <w:i/>
+                </w:rPr>
+              </m:ctrlPr>
+            </m:sSubPr>
+            <m:e>
+              <m:r>
+                <w:rPr>
+                  <w:rFonts w:ascii="Cambria Math" w:hAnsi="Cambria Math"/>
+                </w:rPr>
+                <m:t>T</m:t>
+              </m:r>
+            </m:e>
+            <m:sub>
+              <m:r>
+                <w:rPr>
+                  <w:rFonts w:ascii="Cambria Math" w:hAnsi="Cambria Math"/>
+                </w:rPr>
+                <m:t>i</m:t>
+              </m:r>
+            </m:sub>
+          </m:sSub>
+          <m:r>
+            <w:rPr>
+              <w:rFonts w:ascii="Cambria Math" w:hAnsi="Cambria Math"/>
+            </w:rPr>
+            <m:t>)</m:t>
+          </m:r>
+        </m:oMath>
+      </m:oMathPara>
+    </w:p>
+    <w:p>
+      <w:pPr>
+        <w:rPr>
+          <w:rFonts w:eastAsiaTheme="minorEastAsia"/>
+        </w:rPr>
+      </w:pPr>
+      <w:r>
+        <w:rPr>
+          <w:rFonts w:eastAsiaTheme="minorEastAsia"/>
+        </w:rPr>
+        <w:t>The average time for 1 message to finish:</w:t>
+      </w:r>
+    </w:p>
+    <w:p>
+      <w:pPr>
+        <w:rPr>
+          <w:rFonts w:eastAsiaTheme="minorEastAsia"/>
+        </w:rPr>
+      </w:pPr>
+      <m:oMathPara>
+        <m:oMath>
+          <m:sSub>
+            <m:sSubPr>
+              <m:ctrlPr>
+                <w:rPr>
+                  <w:rFonts w:ascii="Cambria Math" w:hAnsi="Cambria Math"/>
+                  <w:i/>
+                </w:rPr>
+              </m:ctrlPr>
+            </m:sSubPr>
+            <m:e>
+              <m:r>
+                <w:rPr>
+                  <w:rFonts w:ascii="Cambria Math" w:hAnsi="Cambria Math"/>
+                </w:rPr>
+                <m:t>T</m:t>
+              </m:r>
+            </m:e>
+            <m:sub>
+              <m:r>
+                <w:rPr>
+                  <w:rFonts w:ascii="Cambria Math" w:hAnsi="Cambria Math"/>
+                </w:rPr>
+                <m:t>v</m:t>
+              </m:r>
+            </m:sub>
+          </m:sSub>
+          <m:r>
+            <w:rPr>
+              <w:rFonts w:ascii="Cambria Math" w:hAnsi="Cambria Math"/>
+            </w:rPr>
+            <m:t>=E</m:t>
+          </m:r>
+          <m:d>
+            <m:dPr>
+              <m:ctrlPr>
+                <w:rPr>
+                  <w:rFonts w:ascii="Cambria Math" w:hAnsi="Cambria Math"/>
+                  <w:i/>
+                </w:rPr>
+              </m:ctrlPr>
+            </m:dPr>
+            <m:e>
+              <m:sSub>
+                <m:sSubPr>
+                  <m:ctrlPr>
+                    <w:rPr>
+                      <w:rFonts w:ascii="Cambria Math" w:hAnsi="Cambria Math"/>
+                      <w:i/>
+                    </w:rPr>
+                  </m:ctrlPr>
+                </m:sSubPr>
+                <m:e>
+                  <m:r>
+                    <w:rPr>
+                      <w:rFonts w:ascii="Cambria Math" w:hAnsi="Cambria Math"/>
+                    </w:rPr>
+                    <m:t>T</m:t>
+                  </m:r>
+                </m:e>
+                <m:sub>
+                  <m:r>
+                    <w:rPr>
+                      <w:rFonts w:ascii="Cambria Math" w:hAnsi="Cambria Math"/>
+                    </w:rPr>
+                    <m:t>k</m:t>
+                  </m:r>
+                </m:sub>
+              </m:sSub>
+            </m:e>
+          </m:d>
+          <m:r>
+            <w:rPr>
+              <w:rFonts w:ascii="Cambria Math" w:hAnsi="Cambria Math"/>
+            </w:rPr>
+            <m:t>=</m:t>
+          </m:r>
+          <m:sSub>
+            <m:sSubPr>
+              <m:ctrlPr>
+                <w:rPr>
+                  <w:rFonts w:ascii="Cambria Math" w:hAnsi="Cambria Math"/>
+                  <w:i/>
+                </w:rPr>
+              </m:ctrlPr>
+            </m:sSubPr>
+            <m:e>
+              <m:r>
+                <w:rPr>
+                  <w:rFonts w:ascii="Cambria Math" w:hAnsi="Cambria Math"/>
+                </w:rPr>
+                <m:t>T</m:t>
+              </m:r>
+            </m:e>
+            <m:sub>
+              <m:r>
+                <w:rPr>
+                  <w:rFonts w:ascii="Cambria Math" w:hAnsi="Cambria Math"/>
+                </w:rPr>
+                <m:t>i</m:t>
+              </m:r>
+            </m:sub>
+          </m:sSub>
+          <m:r>
+            <w:rPr>
+              <w:rFonts w:ascii="Cambria Math" w:hAnsi="Cambria Math"/>
+            </w:rPr>
+            <m:t>+</m:t>
+          </m:r>
+          <m:r>
+            <w:rPr>
+              <w:rFonts w:ascii="Cambria Math" w:hAnsi="Cambria Math"/>
+            </w:rPr>
+            <m:t>E</m:t>
+          </m:r>
+          <m:d>
+            <m:dPr>
+              <m:ctrlPr>
+                <w:rPr>
+                  <w:rFonts w:ascii="Cambria Math" w:hAnsi="Cambria Math"/>
+                  <w:i/>
+                </w:rPr>
+              </m:ctrlPr>
+            </m:dPr>
+            <m:e>
+              <m:r>
+                <w:rPr>
+                  <w:rFonts w:ascii="Cambria Math" w:hAnsi="Cambria Math"/>
+                </w:rPr>
+                <m:t>k</m:t>
+              </m:r>
+            </m:e>
+          </m:d>
+          <m:r>
+            <w:rPr>
+              <w:rFonts w:ascii="Cambria Math" w:hAnsi="Cambria Math"/>
+            </w:rPr>
+            <m:t>⋅</m:t>
+          </m:r>
+          <m:d>
+            <m:dPr>
+              <m:ctrlPr>
+                <w:rPr>
+                  <w:rFonts w:ascii="Cambria Math" w:hAnsi="Cambria Math"/>
+                  <w:i/>
+                </w:rPr>
+              </m:ctrlPr>
+            </m:dPr>
+            <m:e>
+              <m:sSub>
+                <m:sSubPr>
+                  <m:ctrlPr>
+                    <w:rPr>
+                      <w:rFonts w:ascii="Cambria Math" w:hAnsi="Cambria Math"/>
+                      <w:i/>
+                    </w:rPr>
+                  </m:ctrlPr>
+                </m:sSubPr>
+                <m:e>
+                  <m:r>
+                    <w:rPr>
+                      <w:rFonts w:ascii="Cambria Math" w:hAnsi="Cambria Math"/>
+                    </w:rPr>
+                    <m:t>T</m:t>
+                  </m:r>
+                </m:e>
+                <m:sub>
+                  <m:r>
+                    <w:rPr>
+                      <w:rFonts w:ascii="Cambria Math" w:hAnsi="Cambria Math"/>
+                    </w:rPr>
+                    <m:t>out</m:t>
+                  </m:r>
+                </m:sub>
+              </m:sSub>
+              <m:r>
+                <w:rPr>
+                  <w:rFonts w:ascii="Cambria Math" w:hAnsi="Cambria Math"/>
+                </w:rPr>
+                <m:t>+</m:t>
+              </m:r>
+              <m:sSub>
+                <m:sSubPr>
+                  <m:ctrlPr>
+                    <w:rPr>
+                      <w:rFonts w:ascii="Cambria Math" w:hAnsi="Cambria Math"/>
+                      <w:i/>
+                    </w:rPr>
+                  </m:ctrlPr>
+                </m:sSubPr>
+                <m:e>
+                  <m:r>
+                    <w:rPr>
+                      <w:rFonts w:ascii="Cambria Math" w:hAnsi="Cambria Math"/>
+                    </w:rPr>
+                    <m:t>T</m:t>
+                  </m:r>
+                </m:e>
+                <m:sub>
+                  <m:r>
+                    <w:rPr>
+                      <w:rFonts w:ascii="Cambria Math" w:hAnsi="Cambria Math"/>
+                    </w:rPr>
+                    <m:t>i</m:t>
+                  </m:r>
+                </m:sub>
+              </m:sSub>
+            </m:e>
+          </m:d>
+        </m:oMath>
+      </m:oMathPara>
+    </w:p>
+    <w:p>
+      <w:pPr>
+        <w:rPr>
+          <w:rFonts w:eastAsiaTheme="minorEastAsia"/>
+        </w:rPr>
+      </w:pPr>
+      <w:r>
+        <w:rPr>
+          <w:rFonts w:eastAsiaTheme="minorEastAsia"/>
+        </w:rPr>
+        <w:t xml:space="preserve">As in tutorial, </w:t>
+      </w:r>
+    </w:p>
+    <w:p>
+      <w:pPr>
+        <w:rPr>
+          <w:rFonts w:eastAsiaTheme="minorEastAsia"/>
+        </w:rPr>
+      </w:pPr>
+      <m:oMathPara>
+        <m:oMath>
+          <m:r>
+            <w:rPr>
+              <w:rFonts w:ascii="Cambria Math" w:hAnsi="Cambria Math"/>
+            </w:rPr>
+            <m:t>E</m:t>
+          </m:r>
+          <m:d>
+            <m:dPr>
+              <m:ctrlPr>
+                <w:rPr>
+                  <w:rFonts w:ascii="Cambria Math" w:hAnsi="Cambria Math"/>
+                  <w:i/>
+                </w:rPr>
+              </m:ctrlPr>
+            </m:dPr>
+            <m:e>
+              <m:r>
+                <w:rPr>
+                  <w:rFonts w:ascii="Cambria Math" w:hAnsi="Cambria Math"/>
+                </w:rPr>
+                <m:t>k</m:t>
+              </m:r>
+            </m:e>
+          </m:d>
+          <m:r>
+            <w:rPr>
+              <w:rFonts w:ascii="Cambria Math" w:hAnsi="Cambria Math"/>
+            </w:rPr>
+            <m:t>=</m:t>
+          </m:r>
+          <m:f>
+            <m:fPr>
+              <m:ctrlPr>
+                <w:rPr>
+                  <w:rFonts w:ascii="Cambria Math" w:hAnsi="Cambria Math"/>
+                  <w:i/>
+                </w:rPr>
+              </m:ctrlPr>
+            </m:fPr>
+            <m:num>
+              <m:r>
+                <w:rPr>
+                  <w:rFonts w:ascii="Cambria Math" w:hAnsi="Cambria Math"/>
+                </w:rPr>
+                <m:t>p</m:t>
+              </m:r>
+            </m:num>
+            <m:den>
+              <m:r>
+                <w:rPr>
+                  <w:rFonts w:ascii="Cambria Math" w:hAnsi="Cambria Math"/>
+                </w:rPr>
+                <m:t xml:space="preserve">1-p </m:t>
+              </m:r>
+            </m:den>
+          </m:f>
+        </m:oMath>
+      </m:oMathPara>
+    </w:p>
+    <w:p>
+      <w:pPr>
+        <w:rPr>
+          <w:rFonts w:eastAsiaTheme="minorEastAsia"/>
+        </w:rPr>
+      </w:pPr>
+      <w:r>
+        <w:rPr>
+          <w:rFonts w:eastAsiaTheme="minorEastAsia"/>
+        </w:rPr>
+        <w:t>Thus,</w:t>
+      </w:r>
+    </w:p>
+    <w:p>
+      <w:pPr>
+        <w:rPr>
+          <w:rFonts w:eastAsiaTheme="minorEastAsia"/>
+        </w:rPr>
+      </w:pPr>
+      <m:oMathPara>
+        <m:oMath>
+          <m:sSub>
+            <m:sSubPr>
+              <m:ctrlPr>
+                <w:rPr>
+                  <w:rFonts w:ascii="Cambria Math" w:hAnsi="Cambria Math"/>
+                  <w:i/>
+                </w:rPr>
+              </m:ctrlPr>
+            </m:sSubPr>
+            <m:e>
+              <m:r>
+                <w:rPr>
+                  <w:rFonts w:ascii="Cambria Math" w:hAnsi="Cambria Math"/>
+                </w:rPr>
+                <m:t>T</m:t>
+              </m:r>
+            </m:e>
+            <m:sub>
+              <m:r>
+                <w:rPr>
+                  <w:rFonts w:ascii="Cambria Math" w:hAnsi="Cambria Math"/>
+                </w:rPr>
+                <m:t>v</m:t>
+              </m:r>
+            </m:sub>
+          </m:sSub>
+          <m:r>
+            <w:rPr>
+              <w:rFonts w:ascii="Cambria Math" w:hAnsi="Cambria Math"/>
+            </w:rPr>
+            <m:t>=</m:t>
+          </m:r>
+          <m:sSub>
+            <m:sSubPr>
+              <m:ctrlPr>
+                <w:rPr>
+                  <w:rFonts w:ascii="Cambria Math" w:hAnsi="Cambria Math"/>
+                  <w:i/>
+                </w:rPr>
+              </m:ctrlPr>
+            </m:sSubPr>
+            <m:e>
+              <m:r>
+                <w:rPr>
+                  <w:rFonts w:ascii="Cambria Math" w:hAnsi="Cambria Math"/>
+                </w:rPr>
+                <m:t>T</m:t>
+              </m:r>
+            </m:e>
+            <m:sub>
+              <m:r>
+                <w:rPr>
+                  <w:rFonts w:ascii="Cambria Math" w:hAnsi="Cambria Math"/>
+                </w:rPr>
+                <m:t>i</m:t>
+              </m:r>
+            </m:sub>
+          </m:sSub>
+          <m:r>
+            <w:rPr>
+              <w:rFonts w:ascii="Cambria Math" w:hAnsi="Cambria Math"/>
+            </w:rPr>
+            <m:t>+</m:t>
+          </m:r>
+          <m:f>
+            <m:fPr>
+              <m:ctrlPr>
+                <w:rPr>
+                  <w:rFonts w:ascii="Cambria Math" w:hAnsi="Cambria Math"/>
+                  <w:i/>
+                </w:rPr>
+              </m:ctrlPr>
+            </m:fPr>
+            <m:num>
+              <m:r>
+                <w:rPr>
+                  <w:rFonts w:ascii="Cambria Math" w:hAnsi="Cambria Math"/>
+                </w:rPr>
+                <m:t>p</m:t>
+              </m:r>
+            </m:num>
+            <m:den>
+              <m:r>
+                <w:rPr>
+                  <w:rFonts w:ascii="Cambria Math" w:hAnsi="Cambria Math"/>
+                </w:rPr>
+                <m:t xml:space="preserve">1-p </m:t>
+              </m:r>
+            </m:den>
+          </m:f>
+          <m:r>
+            <w:rPr>
+              <w:rFonts w:ascii="Cambria Math" w:hAnsi="Cambria Math"/>
+            </w:rPr>
+            <m:t>⋅</m:t>
+          </m:r>
+          <m:d>
+            <m:dPr>
+              <m:ctrlPr>
+                <w:rPr>
+                  <w:rFonts w:ascii="Cambria Math" w:hAnsi="Cambria Math"/>
+                  <w:i/>
+                </w:rPr>
+              </m:ctrlPr>
+            </m:dPr>
+            <m:e>
+              <m:sSub>
+                <m:sSubPr>
+                  <m:ctrlPr>
+                    <w:rPr>
+                      <w:rFonts w:ascii="Cambria Math" w:hAnsi="Cambria Math"/>
+                      <w:i/>
+                    </w:rPr>
+                  </m:ctrlPr>
+                </m:sSubPr>
+                <m:e>
+                  <m:r>
+                    <w:rPr>
+                      <w:rFonts w:ascii="Cambria Math" w:hAnsi="Cambria Math"/>
+                    </w:rPr>
+                    <m:t>T</m:t>
+                  </m:r>
+                </m:e>
+                <m:sub>
+                  <m:r>
+                    <w:rPr>
+                      <w:rFonts w:ascii="Cambria Math" w:hAnsi="Cambria Math"/>
+                    </w:rPr>
+                    <m:t>out</m:t>
+                  </m:r>
+                </m:sub>
+              </m:sSub>
+              <m:r>
+                <w:rPr>
+                  <w:rFonts w:ascii="Cambria Math" w:hAnsi="Cambria Math"/>
+                </w:rPr>
+                <m:t>+</m:t>
+              </m:r>
+              <m:sSub>
+                <m:sSubPr>
+                  <m:ctrlPr>
+                    <w:rPr>
+                      <w:rFonts w:ascii="Cambria Math" w:hAnsi="Cambria Math"/>
+                      <w:i/>
+                    </w:rPr>
+                  </m:ctrlPr>
+                </m:sSubPr>
+                <m:e>
+                  <m:r>
+                    <w:rPr>
+                      <w:rFonts w:ascii="Cambria Math" w:hAnsi="Cambria Math"/>
+                    </w:rPr>
+                    <m:t>T</m:t>
+                  </m:r>
+                </m:e>
+                <m:sub>
+                  <m:r>
+                    <w:rPr>
+                      <w:rFonts w:ascii="Cambria Math" w:hAnsi="Cambria Math"/>
+                    </w:rPr>
+                    <m:t>i</m:t>
+                  </m:r>
+                </m:sub>
+              </m:sSub>
+            </m:e>
+          </m:d>
+        </m:oMath>
+      </m:oMathPara>
+    </w:p>
+    <w:p>
+      <w:pPr>
+        <w:shd w:val="clear" w:color="auto" w:fill="E7E6E6" w:themeFill="background2"/>
+        <w:rPr>
+          <w:rFonts w:eastAsiaTheme="minorEastAsia"/>
+        </w:rPr>
+      </w:pPr>
+      <m:oMathPara>
+        <m:oMath>
+          <m:sSub>
+            <m:sSubPr>
+              <m:ctrlPr>
+                <w:rPr>
+                  <w:rFonts w:ascii="Cambria Math" w:hAnsi="Cambria Math"/>
+                  <w:i/>
+                </w:rPr>
+              </m:ctrlPr>
+            </m:sSubPr>
+            <m:e>
+              <m:r>
+                <w:rPr>
+                  <w:rFonts w:ascii="Cambria Math" w:hAnsi="Cambria Math"/>
+                </w:rPr>
+                <m:t>S</m:t>
+              </m:r>
+            </m:e>
+            <m:sub>
+              <m:r>
+                <w:rPr>
+                  <w:rFonts w:ascii="Cambria Math" w:hAnsi="Cambria Math"/>
+                </w:rPr>
+                <m:t>GBN</m:t>
+              </m:r>
+            </m:sub>
+          </m:sSub>
+          <m:r>
+            <w:rPr>
+              <w:rFonts w:ascii="Cambria Math" w:hAnsi="Cambria Math"/>
+            </w:rPr>
+            <m:t>=</m:t>
+          </m:r>
+          <m:f>
+            <m:fPr>
+              <m:ctrlPr>
+                <w:rPr>
+                  <w:rFonts w:ascii="Cambria Math" w:hAnsi="Cambria Math"/>
+                  <w:i/>
+                </w:rPr>
+              </m:ctrlPr>
+            </m:fPr>
+            <m:num>
+              <m:sSub>
+                <m:sSubPr>
+                  <m:ctrlPr>
+                    <w:rPr>
+                      <w:rFonts w:ascii="Cambria Math" w:hAnsi="Cambria Math"/>
+                      <w:i/>
+                    </w:rPr>
+                  </m:ctrlPr>
+                </m:sSubPr>
+                <m:e>
+                  <m:r>
+                    <w:rPr>
+                      <w:rFonts w:ascii="Cambria Math" w:hAnsi="Cambria Math"/>
+                    </w:rPr>
+                    <m:t>T</m:t>
+                  </m:r>
+                </m:e>
+                <m:sub>
+                  <m:r>
+                    <w:rPr>
+                      <w:rFonts w:ascii="Cambria Math" w:hAnsi="Cambria Math"/>
+                    </w:rPr>
+                    <m:t>i</m:t>
+                  </m:r>
+                </m:sub>
+              </m:sSub>
+            </m:num>
+            <m:den>
+              <m:sSub>
+                <m:sSubPr>
+                  <m:ctrlPr>
+                    <w:rPr>
+                      <w:rFonts w:ascii="Cambria Math" w:hAnsi="Cambria Math"/>
+                      <w:i/>
+                    </w:rPr>
+                  </m:ctrlPr>
+                </m:sSubPr>
+                <m:e>
+                  <m:r>
+                    <w:rPr>
+                      <w:rFonts w:ascii="Cambria Math" w:hAnsi="Cambria Math"/>
+                    </w:rPr>
+                    <m:t>T</m:t>
+                  </m:r>
+                </m:e>
+                <m:sub>
+                  <m:r>
+                    <w:rPr>
+                      <w:rFonts w:ascii="Cambria Math" w:hAnsi="Cambria Math"/>
+                    </w:rPr>
+                    <m:t>v</m:t>
+                  </m:r>
+                </m:sub>
+              </m:sSub>
+            </m:den>
+          </m:f>
+          <m:r>
+            <w:rPr>
+              <w:rFonts w:ascii="Cambria Math" w:hAnsi="Cambria Math"/>
+            </w:rPr>
+            <m:t>=</m:t>
+          </m:r>
+          <m:f>
+            <m:fPr>
+              <m:ctrlPr>
+                <w:rPr>
+                  <w:rFonts w:ascii="Cambria Math" w:hAnsi="Cambria Math"/>
+                  <w:i/>
+                </w:rPr>
+              </m:ctrlPr>
+            </m:fPr>
+            <m:num>
+              <m:sSub>
+                <m:sSubPr>
+                  <m:ctrlPr>
+                    <w:rPr>
+                      <w:rFonts w:ascii="Cambria Math" w:hAnsi="Cambria Math"/>
+                      <w:i/>
+                    </w:rPr>
+                  </m:ctrlPr>
+                </m:sSubPr>
+                <m:e>
+                  <m:r>
+                    <w:rPr>
+                      <w:rFonts w:ascii="Cambria Math" w:hAnsi="Cambria Math"/>
+                    </w:rPr>
+                    <m:t>T</m:t>
+                  </m:r>
+                </m:e>
+                <m:sub>
+                  <m:r>
+                    <w:rPr>
+                      <w:rFonts w:ascii="Cambria Math" w:hAnsi="Cambria Math"/>
+                    </w:rPr>
+                    <m:t>i</m:t>
+                  </m:r>
+                </m:sub>
+              </m:sSub>
+            </m:num>
+            <m:den>
+              <m:sSub>
+                <m:sSubPr>
+                  <m:ctrlPr>
+                    <w:rPr>
+                      <w:rFonts w:ascii="Cambria Math" w:hAnsi="Cambria Math"/>
+                      <w:i/>
+                    </w:rPr>
+                  </m:ctrlPr>
+                </m:sSubPr>
+                <m:e>
+                  <m:r>
+                    <w:rPr>
+                      <w:rFonts w:ascii="Cambria Math" w:hAnsi="Cambria Math"/>
+                    </w:rPr>
+                    <m:t>T</m:t>
+                  </m:r>
+                </m:e>
+                <m:sub>
+                  <m:r>
+                    <w:rPr>
+                      <w:rFonts w:ascii="Cambria Math" w:hAnsi="Cambria Math"/>
+                    </w:rPr>
+                    <m:t>i</m:t>
+                  </m:r>
+                </m:sub>
+              </m:sSub>
+              <m:r>
+                <w:rPr>
+                  <w:rFonts w:ascii="Cambria Math" w:hAnsi="Cambria Math"/>
+                </w:rPr>
+                <m:t>+</m:t>
+              </m:r>
+              <m:f>
+                <m:fPr>
+                  <m:ctrlPr>
+                    <w:rPr>
+                      <w:rFonts w:ascii="Cambria Math" w:hAnsi="Cambria Math"/>
+                      <w:i/>
+                    </w:rPr>
+                  </m:ctrlPr>
+                </m:fPr>
+                <m:num>
+                  <m:r>
+                    <w:rPr>
+                      <w:rFonts w:ascii="Cambria Math" w:hAnsi="Cambria Math"/>
+                    </w:rPr>
+                    <m:t>p</m:t>
+                  </m:r>
+                </m:num>
+                <m:den>
+                  <m:r>
+                    <w:rPr>
+                      <w:rFonts w:ascii="Cambria Math" w:hAnsi="Cambria Math"/>
+                    </w:rPr>
+                    <m:t xml:space="preserve">1-p </m:t>
+                  </m:r>
+                </m:den>
+              </m:f>
+              <m:r>
+                <w:rPr>
+                  <w:rFonts w:ascii="Cambria Math" w:hAnsi="Cambria Math"/>
+                </w:rPr>
+                <m:t>⋅</m:t>
+              </m:r>
+              <m:d>
+                <m:dPr>
+                  <m:ctrlPr>
+                    <w:rPr>
+                      <w:rFonts w:ascii="Cambria Math" w:hAnsi="Cambria Math"/>
+                      <w:i/>
+                    </w:rPr>
+                  </m:ctrlPr>
+                </m:dPr>
+                <m:e>
+                  <m:sSub>
+                    <m:sSubPr>
+                      <m:ctrlPr>
+                        <w:rPr>
+                          <w:rFonts w:ascii="Cambria Math" w:hAnsi="Cambria Math"/>
+                          <w:i/>
+                        </w:rPr>
+                      </m:ctrlPr>
+                    </m:sSubPr>
+                    <m:e>
+                      <m:r>
+                        <w:rPr>
+                          <w:rFonts w:ascii="Cambria Math" w:hAnsi="Cambria Math"/>
+                        </w:rPr>
+                        <m:t>T</m:t>
+                      </m:r>
+                    </m:e>
+                    <m:sub>
+                      <m:r>
+                        <w:rPr>
+                          <w:rFonts w:ascii="Cambria Math" w:hAnsi="Cambria Math"/>
+                        </w:rPr>
+                        <m:t>out</m:t>
+                      </m:r>
+                    </m:sub>
+                  </m:sSub>
+                  <m:r>
+                    <w:rPr>
+                      <w:rFonts w:ascii="Cambria Math" w:hAnsi="Cambria Math"/>
+                    </w:rPr>
+                    <m:t>+</m:t>
+                  </m:r>
+                  <m:sSub>
+                    <m:sSubPr>
+                      <m:ctrlPr>
+                        <w:rPr>
+                          <w:rFonts w:ascii="Cambria Math" w:hAnsi="Cambria Math"/>
+                          <w:i/>
+                        </w:rPr>
+                      </m:ctrlPr>
+                    </m:sSubPr>
+                    <m:e>
+                      <m:r>
+                        <w:rPr>
+                          <w:rFonts w:ascii="Cambria Math" w:hAnsi="Cambria Math"/>
+                        </w:rPr>
+                        <m:t>T</m:t>
+                      </m:r>
+                    </m:e>
+                    <m:sub>
+                      <m:r>
+                        <w:rPr>
+                          <w:rFonts w:ascii="Cambria Math" w:hAnsi="Cambria Math"/>
+                        </w:rPr>
+                        <m:t>i</m:t>
+                      </m:r>
+                    </m:sub>
+                  </m:sSub>
+                </m:e>
+              </m:d>
+            </m:den>
+          </m:f>
+          <m:r>
+            <w:rPr>
+              <w:rFonts w:ascii="Cambria Math" w:hAnsi="Cambria Math"/>
+            </w:rPr>
+            <m:t>=</m:t>
+          </m:r>
+          <m:r>
+            <w:rPr>
+              <w:rFonts w:ascii="Cambria Math" w:hAnsi="Cambria Math"/>
+            </w:rPr>
+            <m:t>0.0824</m:t>
+          </m:r>
+        </m:oMath>
+      </m:oMathPara>
+    </w:p>
+    <w:p>
+      <w:pPr>
+        <w:rPr>
+          <w:rFonts w:eastAsiaTheme="minorEastAsia"/>
+        </w:rPr>
+      </w:pPr>
+      <w:r>
+        <w:rPr>
+          <w:rFonts w:eastAsiaTheme="minorEastAsia"/>
+        </w:rPr>
+        <w:t xml:space="preserve">Calculating the </w:t>
+      </w:r>
+      <m:oMath>
+        <m:sSub>
+          <m:sSubPr>
+            <m:ctrlPr>
+              <w:rPr>
+                <w:rFonts w:ascii="Cambria Math" w:eastAsiaTheme="minorEastAsia" w:hAnsi="Cambria Math"/>
+                <w:i/>
+              </w:rPr>
+            </m:ctrlPr>
+          </m:sSubPr>
+          <m:e>
+            <m:r>
+              <w:rPr>
+                <w:rFonts w:ascii="Cambria Math" w:eastAsiaTheme="minorEastAsia" w:hAnsi="Cambria Math"/>
+              </w:rPr>
+              <m:t>S</m:t>
+            </m:r>
+          </m:e>
+          <m:sub>
+            <m:r>
+              <w:rPr>
+                <w:rFonts w:ascii="Cambria Math" w:eastAsiaTheme="minorEastAsia" w:hAnsi="Cambria Math"/>
+              </w:rPr>
+              <m:t>S</m:t>
+            </m:r>
+            <m:r>
+              <w:rPr>
+                <w:rFonts w:eastAsiaTheme="minorEastAsia"/>
+              </w:rPr>
+              <m:t>&amp;</m:t>
+            </m:r>
+            <m:r>
+              <w:rPr>
+                <w:rFonts w:ascii="Cambria Math" w:eastAsiaTheme="minorEastAsia" w:hAnsi="Cambria Math"/>
+              </w:rPr>
+              <m:t>W</m:t>
+            </m:r>
+          </m:sub>
+        </m:sSub>
+      </m:oMath>
+      <w:r>
+        <w:rPr>
+          <w:rFonts w:eastAsiaTheme="minorEastAsia"/>
+        </w:rPr>
+        <w:t>:</w:t>
+      </w:r>
+    </w:p>
+    <w:p>
+      <w:pPr>
+        <w:shd w:val="clear" w:color="auto" w:fill="E7E6E6" w:themeFill="background2"/>
+        <w:rPr>
+          <w:rFonts w:eastAsiaTheme="minorEastAsia"/>
+        </w:rPr>
+      </w:pPr>
+      <m:oMathPara>
+        <m:oMath>
+          <m:sSub>
+            <m:sSubPr>
+              <m:ctrlPr>
+                <w:rPr>
+                  <w:rFonts w:ascii="Cambria Math" w:hAnsi="Cambria Math"/>
+                  <w:i/>
+                </w:rPr>
+              </m:ctrlPr>
+            </m:sSubPr>
+            <m:e>
+              <m:r>
+                <w:rPr>
+                  <w:rFonts w:ascii="Cambria Math" w:hAnsi="Cambria Math"/>
+                </w:rPr>
+                <m:t>S</m:t>
+              </m:r>
+            </m:e>
+            <m:sub>
+              <m:r>
+                <w:rPr>
+                  <w:rFonts w:ascii="Cambria Math" w:hAnsi="Cambria Math"/>
+                </w:rPr>
+                <m:t>S</m:t>
+              </m:r>
+              <m:r>
+                <m:t>&amp;</m:t>
+              </m:r>
+              <m:r>
+                <w:rPr>
+                  <w:rFonts w:ascii="Cambria Math" w:hAnsi="Cambria Math"/>
+                </w:rPr>
+                <m:t>W</m:t>
+              </m:r>
+            </m:sub>
+          </m:sSub>
+          <m:r>
+            <w:rPr>
+              <w:rFonts w:ascii="Cambria Math" w:hAnsi="Cambria Math"/>
+            </w:rPr>
+            <m:t>=</m:t>
+          </m:r>
+          <m:f>
+            <m:fPr>
+              <m:ctrlPr>
+                <w:rPr>
+                  <w:rFonts w:ascii="Cambria Math" w:hAnsi="Cambria Math"/>
+                  <w:i/>
+                </w:rPr>
+              </m:ctrlPr>
+            </m:fPr>
+            <m:num>
+              <m:sSub>
+                <m:sSubPr>
+                  <m:ctrlPr>
+                    <w:rPr>
+                      <w:rFonts w:ascii="Cambria Math" w:hAnsi="Cambria Math"/>
+                      <w:i/>
+                    </w:rPr>
+                  </m:ctrlPr>
+                </m:sSubPr>
+                <m:e>
+                  <m:r>
+                    <w:rPr>
+                      <w:rFonts w:ascii="Cambria Math" w:hAnsi="Cambria Math"/>
+                    </w:rPr>
+                    <m:t>T</m:t>
+                  </m:r>
+                </m:e>
+                <m:sub>
+                  <m:r>
+                    <w:rPr>
+                      <w:rFonts w:ascii="Cambria Math" w:hAnsi="Cambria Math"/>
+                    </w:rPr>
+                    <m:t>i</m:t>
+                  </m:r>
+                </m:sub>
+              </m:sSub>
+            </m:num>
+            <m:den>
+              <m:sSub>
+                <m:sSubPr>
+                  <m:ctrlPr>
+                    <w:rPr>
+                      <w:rFonts w:ascii="Cambria Math" w:hAnsi="Cambria Math"/>
+                      <w:i/>
+                    </w:rPr>
+                  </m:ctrlPr>
+                </m:sSubPr>
+                <m:e>
+                  <m:r>
+                    <w:rPr>
+                      <w:rFonts w:ascii="Cambria Math" w:hAnsi="Cambria Math"/>
+                    </w:rPr>
+                    <m:t>T</m:t>
+                  </m:r>
+                </m:e>
+                <m:sub>
+                  <m:r>
+                    <w:rPr>
+                      <w:rFonts w:ascii="Cambria Math" w:hAnsi="Cambria Math"/>
+                    </w:rPr>
+                    <m:t>i</m:t>
+                  </m:r>
+                </m:sub>
+              </m:sSub>
+              <m:r>
+                <w:rPr>
+                  <w:rFonts w:ascii="Cambria Math" w:hAnsi="Cambria Math"/>
+                </w:rPr>
+                <m:t>+</m:t>
+              </m:r>
+              <m:sSub>
+                <m:sSubPr>
+                  <m:ctrlPr>
+                    <w:rPr>
+                      <w:rFonts w:ascii="Cambria Math" w:hAnsi="Cambria Math"/>
+                      <w:i/>
+                    </w:rPr>
+                  </m:ctrlPr>
+                </m:sSubPr>
+                <m:e>
+                  <m:r>
+                    <w:rPr>
+                      <w:rFonts w:ascii="Cambria Math" w:hAnsi="Cambria Math"/>
+                    </w:rPr>
+                    <m:t>T</m:t>
+                  </m:r>
+                </m:e>
+                <m:sub>
+                  <m:r>
+                    <w:rPr>
+                      <w:rFonts w:ascii="Cambria Math" w:hAnsi="Cambria Math"/>
+                    </w:rPr>
+                    <m:t>out</m:t>
+                  </m:r>
+                </m:sub>
+              </m:sSub>
+            </m:den>
+          </m:f>
+          <m:d>
+            <m:dPr>
+              <m:ctrlPr>
+                <w:rPr>
+                  <w:rFonts w:ascii="Cambria Math" w:hAnsi="Cambria Math"/>
+                  <w:i/>
+                </w:rPr>
+              </m:ctrlPr>
+            </m:dPr>
+            <m:e>
+              <m:r>
+                <w:rPr>
+                  <w:rFonts w:ascii="Cambria Math" w:hAnsi="Cambria Math"/>
+                </w:rPr>
+                <m:t>1-p</m:t>
+              </m:r>
+            </m:e>
+          </m:d>
+          <m:r>
+            <w:rPr>
+              <w:rFonts w:ascii="Cambria Math" w:hAnsi="Cambria Math"/>
+            </w:rPr>
+            <m:t xml:space="preserve">= </m:t>
+          </m:r>
+          <m:r>
+            <w:rPr>
+              <w:rFonts w:ascii="Cambria Math" w:hAnsi="Cambria Math"/>
+            </w:rPr>
+            <m:t>0.039</m:t>
+          </m:r>
+          <m:d>
+            <m:dPr>
+              <m:ctrlPr>
+                <w:rPr>
+                  <w:rFonts w:ascii="Cambria Math" w:hAnsi="Cambria Math"/>
+                  <w:i/>
+                </w:rPr>
+              </m:ctrlPr>
+            </m:dPr>
+            <m:e>
+              <m:r>
+                <w:rPr>
+                  <w:rFonts w:ascii="Cambria Math" w:hAnsi="Cambria Math"/>
+                </w:rPr>
+                <m:t>1-p</m:t>
+              </m:r>
+            </m:e>
+          </m:d>
+          <m:r>
+            <w:rPr>
+              <w:rFonts w:ascii="Cambria Math" w:hAnsi="Cambria Math"/>
+            </w:rPr>
+            <m:t>=</m:t>
+          </m:r>
+          <m:r>
+            <w:rPr>
+              <w:rFonts w:ascii="Cambria Math" w:hAnsi="Cambria Math"/>
+            </w:rPr>
+            <m:t>0.0275</m:t>
+          </m:r>
+        </m:oMath>
+      </m:oMathPara>
+    </w:p>
+    <w:p>
+      <w:pPr>
+        <w:rPr>
+          <w:rFonts w:eastAsiaTheme="minorEastAsia"/>
+        </w:rPr>
+      </w:pPr>
+    </w:p>
+    <w:p>
+      <w:pPr>
+        <w:rPr>
+          <w:rFonts w:eastAsiaTheme="minorEastAsia"/>
+        </w:rPr>
+      </w:pPr>
+      <w:r>
+        <w:rPr>
+          <w:rFonts w:eastAsiaTheme="minorEastAsia"/>
+        </w:rPr>
+        <w:t xml:space="preserve">As we can see: </w:t>
+      </w:r>
+    </w:p>
+    <w:p>
+      <w:pPr>
+        <w:shd w:val="clear" w:color="auto" w:fill="E7E6E6" w:themeFill="background2"/>
+        <w:rPr>
+          <w:rFonts w:eastAsiaTheme="minorEastAsia"/>
+          <w:shd w:val="clear" w:color="auto" w:fill="E7E6E6" w:themeFill="background2"/>
+        </w:rPr>
+      </w:pPr>
+      <m:oMathPara>
+        <m:oMath>
+          <m:sSub>
+            <m:sSubPr>
+              <m:ctrlPr>
+                <w:rPr>
+                  <w:rFonts w:ascii="Cambria Math" w:hAnsi="Cambria Math"/>
+                  <w:i/>
+                  <w:shd w:val="clear" w:color="auto" w:fill="E7E6E6" w:themeFill="background2"/>
+                </w:rPr>
+              </m:ctrlPr>
+            </m:sSubPr>
+            <m:e>
+              <m:r>
+                <w:rPr>
+                  <w:rFonts w:ascii="Cambria Math" w:hAnsi="Cambria Math"/>
+                  <w:shd w:val="clear" w:color="auto" w:fill="E7E6E6" w:themeFill="background2"/>
+                </w:rPr>
+                <m:t>S</m:t>
+              </m:r>
+            </m:e>
+            <m:sub>
+              <m:r>
+                <w:rPr>
+                  <w:rFonts w:ascii="Cambria Math" w:hAnsi="Cambria Math"/>
+                  <w:shd w:val="clear" w:color="auto" w:fill="E7E6E6" w:themeFill="background2"/>
+                </w:rPr>
+                <m:t>GBN</m:t>
+              </m:r>
+            </m:sub>
+          </m:sSub>
+          <m:r>
+            <w:rPr>
+              <w:rFonts w:ascii="Cambria Math" w:hAnsi="Cambria Math"/>
+              <w:shd w:val="clear" w:color="auto" w:fill="E7E6E6" w:themeFill="background2"/>
+            </w:rPr>
+            <m:t>&gt;</m:t>
+          </m:r>
+          <m:sSub>
+            <m:sSubPr>
+              <m:ctrlPr>
+                <w:rPr>
+                  <w:rFonts w:ascii="Cambria Math" w:hAnsi="Cambria Math"/>
+                  <w:i/>
+                  <w:shd w:val="clear" w:color="auto" w:fill="E7E6E6" w:themeFill="background2"/>
+                </w:rPr>
+              </m:ctrlPr>
+            </m:sSubPr>
+            <m:e>
+              <m:r>
+                <w:rPr>
+                  <w:rFonts w:ascii="Cambria Math" w:hAnsi="Cambria Math"/>
+                  <w:shd w:val="clear" w:color="auto" w:fill="E7E6E6" w:themeFill="background2"/>
+                </w:rPr>
+                <m:t>S</m:t>
+              </m:r>
+            </m:e>
+            <m:sub>
+              <m:r>
+                <w:rPr>
+                  <w:rFonts w:ascii="Cambria Math" w:hAnsi="Cambria Math"/>
+                  <w:shd w:val="clear" w:color="auto" w:fill="E7E6E6" w:themeFill="background2"/>
+                </w:rPr>
+                <m:t>S</m:t>
+              </m:r>
+              <m:r>
+                <w:rPr>
+                  <w:shd w:val="clear" w:color="auto" w:fill="E7E6E6" w:themeFill="background2"/>
+                </w:rPr>
+                <m:t>&amp;</m:t>
+              </m:r>
+              <m:r>
+                <w:rPr>
+                  <w:rFonts w:ascii="Cambria Math" w:hAnsi="Cambria Math"/>
+                  <w:shd w:val="clear" w:color="auto" w:fill="E7E6E6" w:themeFill="background2"/>
+                </w:rPr>
+                <m:t>W</m:t>
+              </m:r>
+            </m:sub>
+          </m:sSub>
+        </m:oMath>
+      </m:oMathPara>
+    </w:p>
+    <w:p>
+      <w:pPr>
+        <w:shd w:val="clear" w:color="auto" w:fill="FFFFFF" w:themeFill="background1"/>
+      </w:pPr>
     </w:p>
     <w:sectPr>
       <w:pgSz w:w="12240" w:h="15840"/>
@@ -4655,7 +8588,7 @@
   <w:abstractNum w:abstractNumId="4" w15:restartNumberingAfterBreak="0">
     <w:nsid w:val="489C405D"/>
     <w:multiLevelType w:val="hybridMultilevel"/>
-    <w:tmpl w:val="829E6E54"/>
+    <w:tmpl w:val="82D6DD0E"/>
     <w:lvl w:ilvl="0" w:tplc="04090019">
       <w:start w:val="1"/>
       <w:numFmt w:val="lowerLetter"/>
@@ -4739,6 +8672,92 @@
     </w:lvl>
   </w:abstractNum>
   <w:abstractNum w:abstractNumId="5" w15:restartNumberingAfterBreak="0">
+    <w:nsid w:val="49FE4C57"/>
+    <w:multiLevelType w:val="hybridMultilevel"/>
+    <w:tmpl w:val="767CFBF2"/>
+    <w:lvl w:ilvl="0" w:tplc="04090019">
+      <w:start w:val="1"/>
+      <w:numFmt w:val="lowerLetter"/>
+      <w:lvlText w:val="%1."/>
+      <w:lvlJc w:val="left"/>
+      <w:pPr>
+        <w:ind w:left="720" w:hanging="360"/>
+      </w:pPr>
+    </w:lvl>
+    <w:lvl w:ilvl="1" w:tplc="04090019" w:tentative="1">
+      <w:start w:val="1"/>
+      <w:numFmt w:val="lowerLetter"/>
+      <w:lvlText w:val="%2."/>
+      <w:lvlJc w:val="left"/>
+      <w:pPr>
+        <w:ind w:left="1440" w:hanging="360"/>
+      </w:pPr>
+    </w:lvl>
+    <w:lvl w:ilvl="2" w:tplc="0409001B" w:tentative="1">
+      <w:start w:val="1"/>
+      <w:numFmt w:val="lowerRoman"/>
+      <w:lvlText w:val="%3."/>
+      <w:lvlJc w:val="right"/>
+      <w:pPr>
+        <w:ind w:left="2160" w:hanging="180"/>
+      </w:pPr>
+    </w:lvl>
+    <w:lvl w:ilvl="3" w:tplc="0409000F" w:tentative="1">
+      <w:start w:val="1"/>
+      <w:numFmt w:val="decimal"/>
+      <w:lvlText w:val="%4."/>
+      <w:lvlJc w:val="left"/>
+      <w:pPr>
+        <w:ind w:left="2880" w:hanging="360"/>
+      </w:pPr>
+    </w:lvl>
+    <w:lvl w:ilvl="4" w:tplc="04090019" w:tentative="1">
+      <w:start w:val="1"/>
+      <w:numFmt w:val="lowerLetter"/>
+      <w:lvlText w:val="%5."/>
+      <w:lvlJc w:val="left"/>
+      <w:pPr>
+        <w:ind w:left="3600" w:hanging="360"/>
+      </w:pPr>
+    </w:lvl>
+    <w:lvl w:ilvl="5" w:tplc="0409001B" w:tentative="1">
+      <w:start w:val="1"/>
+      <w:numFmt w:val="lowerRoman"/>
+      <w:lvlText w:val="%6."/>
+      <w:lvlJc w:val="right"/>
+      <w:pPr>
+        <w:ind w:left="4320" w:hanging="180"/>
+      </w:pPr>
+    </w:lvl>
+    <w:lvl w:ilvl="6" w:tplc="0409000F" w:tentative="1">
+      <w:start w:val="1"/>
+      <w:numFmt w:val="decimal"/>
+      <w:lvlText w:val="%7."/>
+      <w:lvlJc w:val="left"/>
+      <w:pPr>
+        <w:ind w:left="5040" w:hanging="360"/>
+      </w:pPr>
+    </w:lvl>
+    <w:lvl w:ilvl="7" w:tplc="04090019" w:tentative="1">
+      <w:start w:val="1"/>
+      <w:numFmt w:val="lowerLetter"/>
+      <w:lvlText w:val="%8."/>
+      <w:lvlJc w:val="left"/>
+      <w:pPr>
+        <w:ind w:left="5760" w:hanging="360"/>
+      </w:pPr>
+    </w:lvl>
+    <w:lvl w:ilvl="8" w:tplc="0409001B" w:tentative="1">
+      <w:start w:val="1"/>
+      <w:numFmt w:val="lowerRoman"/>
+      <w:lvlText w:val="%9."/>
+      <w:lvlJc w:val="right"/>
+      <w:pPr>
+        <w:ind w:left="6480" w:hanging="180"/>
+      </w:pPr>
+    </w:lvl>
+  </w:abstractNum>
+  <w:abstractNum w:abstractNumId="6" w15:restartNumberingAfterBreak="0">
     <w:nsid w:val="4FDF5EBB"/>
     <w:multiLevelType w:val="hybridMultilevel"/>
     <w:tmpl w:val="58343C20"/>
@@ -4827,7 +8846,7 @@
       </w:pPr>
     </w:lvl>
   </w:abstractNum>
-  <w:abstractNum w:abstractNumId="6" w15:restartNumberingAfterBreak="0">
+  <w:abstractNum w:abstractNumId="7" w15:restartNumberingAfterBreak="0">
     <w:nsid w:val="53954DE6"/>
     <w:multiLevelType w:val="hybridMultilevel"/>
     <w:tmpl w:val="ECEA8624"/>
@@ -4916,7 +8935,7 @@
       </w:pPr>
     </w:lvl>
   </w:abstractNum>
-  <w:abstractNum w:abstractNumId="7" w15:restartNumberingAfterBreak="0">
+  <w:abstractNum w:abstractNumId="8" w15:restartNumberingAfterBreak="0">
     <w:nsid w:val="6EB6059D"/>
     <w:multiLevelType w:val="hybridMultilevel"/>
     <w:tmpl w:val="94C4B200"/>
@@ -5009,16 +9028,16 @@
     <w:abstractNumId w:val="0"/>
   </w:num>
   <w:num w:numId="2">
-    <w:abstractNumId w:val="6"/>
+    <w:abstractNumId w:val="7"/>
   </w:num>
   <w:num w:numId="3">
-    <w:abstractNumId w:val="5"/>
+    <w:abstractNumId w:val="6"/>
   </w:num>
   <w:num w:numId="4">
     <w:abstractNumId w:val="4"/>
   </w:num>
   <w:num w:numId="5">
-    <w:abstractNumId w:val="7"/>
+    <w:abstractNumId w:val="8"/>
   </w:num>
   <w:num w:numId="6">
     <w:abstractNumId w:val="2"/>
@@ -5028,6 +9047,9 @@
   </w:num>
   <w:num w:numId="8">
     <w:abstractNumId w:val="1"/>
+  </w:num>
+  <w:num w:numId="9">
+    <w:abstractNumId w:val="5"/>
   </w:num>
 </w:numbering>
 </file>
@@ -5155,6 +9177,7 @@
     <w:lsdException w:name="HTML Sample" w:semiHidden="1" w:unhideWhenUsed="1"/>
     <w:lsdException w:name="HTML Typewriter" w:semiHidden="1" w:unhideWhenUsed="1"/>
     <w:lsdException w:name="HTML Variable" w:semiHidden="1" w:unhideWhenUsed="1"/>
+    <w:lsdException w:name="Normal Table" w:semiHidden="1" w:unhideWhenUsed="1"/>
     <w:lsdException w:name="annotation subject" w:semiHidden="1" w:unhideWhenUsed="1"/>
     <w:lsdException w:name="No List" w:semiHidden="1" w:unhideWhenUsed="1"/>
     <w:lsdException w:name="Outline List 1" w:semiHidden="1" w:unhideWhenUsed="1"/>
@@ -5201,8 +9224,10 @@
     <w:lsdException w:name="Table Subtle 2" w:semiHidden="1" w:unhideWhenUsed="1"/>
     <w:lsdException w:name="Table Web 1" w:semiHidden="1" w:unhideWhenUsed="1"/>
     <w:lsdException w:name="Table Web 2" w:semiHidden="1" w:unhideWhenUsed="1"/>
+    <w:lsdException w:name="Table Web 3" w:semiHidden="1" w:unhideWhenUsed="1"/>
     <w:lsdException w:name="Balloon Text" w:semiHidden="1" w:unhideWhenUsed="1"/>
     <w:lsdException w:name="Table Grid" w:uiPriority="39"/>
+    <w:lsdException w:name="Table Theme" w:semiHidden="1" w:unhideWhenUsed="1"/>
     <w:lsdException w:name="Placeholder Text" w:semiHidden="1"/>
     <w:lsdException w:name="No Spacing" w:uiPriority="1" w:qFormat="1"/>
     <w:lsdException w:name="Light Shading" w:uiPriority="60"/>

</xml_diff>